<commit_message>
se agregan documentos de testing (primera semana de pruebas) | se agregan informe ers | se agrega coevaluacion
</commit_message>
<xml_diff>
--- a/Fase 2/Evidencias Grupales/PTY4478 Evaluación formativa final.docx
+++ b/Fase 2/Evidencias Grupales/PTY4478 Evaluación formativa final.docx
@@ -1,6 +1,6 @@
 
 <file path=word/document.xml><?xml version="1.0" encoding="utf-8"?>
-<w:document xmlns:wpc="http://schemas.microsoft.com/office/word/2010/wordprocessingCanvas" xmlns:cx="http://schemas.microsoft.com/office/drawing/2014/chartex" xmlns:cx1="http://schemas.microsoft.com/office/drawing/2015/9/8/chartex" xmlns:mc="http://schemas.openxmlformats.org/markup-compatibility/2006" xmlns:o="urn:schemas-microsoft-com:office:office" xmlns:r="http://schemas.openxmlformats.org/officeDocument/2006/relationships" xmlns:m="http://schemas.openxmlformats.org/officeDocument/2006/math" xmlns:v="urn:schemas-microsoft-com:vml" xmlns:wp14="http://schemas.microsoft.com/office/word/2010/wordprocessingDrawing" xmlns:wp="http://schemas.openxmlformats.org/drawingml/2006/wordprocessingDrawing" xmlns:w10="urn:schemas-microsoft-com:office:word" xmlns:w="http://schemas.openxmlformats.org/wordprocessingml/2006/main" xmlns:w14="http://schemas.microsoft.com/office/word/2010/wordml" xmlns:w15="http://schemas.microsoft.com/office/word/2012/wordml" xmlns:w16se="http://schemas.microsoft.com/office/word/2015/wordml/symex" xmlns:wpg="http://schemas.microsoft.com/office/word/2010/wordprocessingGroup" xmlns:wpi="http://schemas.microsoft.com/office/word/2010/wordprocessingInk" xmlns:wne="http://schemas.microsoft.com/office/word/2006/wordml" xmlns:wps="http://schemas.microsoft.com/office/word/2010/wordprocessingShape" mc:Ignorable="w14 w15 w16se wp14">
+<w:document xmlns:wpc="http://schemas.microsoft.com/office/word/2010/wordprocessingCanvas" xmlns:cx="http://schemas.microsoft.com/office/drawing/2014/chartex" xmlns:cx1="http://schemas.microsoft.com/office/drawing/2015/9/8/chartex" xmlns:cx2="http://schemas.microsoft.com/office/drawing/2015/10/21/chartex" xmlns:cx3="http://schemas.microsoft.com/office/drawing/2016/5/9/chartex" xmlns:cx4="http://schemas.microsoft.com/office/drawing/2016/5/10/chartex" xmlns:cx5="http://schemas.microsoft.com/office/drawing/2016/5/11/chartex" xmlns:cx6="http://schemas.microsoft.com/office/drawing/2016/5/12/chartex" xmlns:cx7="http://schemas.microsoft.com/office/drawing/2016/5/13/chartex" xmlns:cx8="http://schemas.microsoft.com/office/drawing/2016/5/14/chartex" xmlns:mc="http://schemas.openxmlformats.org/markup-compatibility/2006" xmlns:aink="http://schemas.microsoft.com/office/drawing/2016/ink" xmlns:am3d="http://schemas.microsoft.com/office/drawing/2017/model3d" xmlns:o="urn:schemas-microsoft-com:office:office" xmlns:oel="http://schemas.microsoft.com/office/2019/extlst" xmlns:r="http://schemas.openxmlformats.org/officeDocument/2006/relationships" xmlns:m="http://schemas.openxmlformats.org/officeDocument/2006/math" xmlns:v="urn:schemas-microsoft-com:vml" xmlns:wp14="http://schemas.microsoft.com/office/word/2010/wordprocessingDrawing" xmlns:wp="http://schemas.openxmlformats.org/drawingml/2006/wordprocessingDrawing" xmlns:w10="urn:schemas-microsoft-com:office:word" xmlns:w="http://schemas.openxmlformats.org/wordprocessingml/2006/main" xmlns:w14="http://schemas.microsoft.com/office/word/2010/wordml" xmlns:w15="http://schemas.microsoft.com/office/word/2012/wordml" xmlns:w16cex="http://schemas.microsoft.com/office/word/2018/wordml/cex" xmlns:w16cid="http://schemas.microsoft.com/office/word/2016/wordml/cid" xmlns:w16="http://schemas.microsoft.com/office/word/2018/wordml" xmlns:w16du="http://schemas.microsoft.com/office/word/2023/wordml/word16du" xmlns:w16sdtdh="http://schemas.microsoft.com/office/word/2020/wordml/sdtdatahash" xmlns:w16sdtfl="http://schemas.microsoft.com/office/word/2024/wordml/sdtformatlock" xmlns:w16se="http://schemas.microsoft.com/office/word/2015/wordml/symex" xmlns:wpg="http://schemas.microsoft.com/office/word/2010/wordprocessingGroup" xmlns:wpi="http://schemas.microsoft.com/office/word/2010/wordprocessingInk" xmlns:wne="http://schemas.microsoft.com/office/word/2006/wordml" xmlns:wps="http://schemas.microsoft.com/office/word/2010/wordprocessingShape" mc:Ignorable="w14 w15 w16se w16cid w16 w16cex w16sdtdh w16sdtfl w16du wp14">
   <w:body>
     <w:p>
       <w:pPr>
@@ -330,21 +330,7 @@
                 <w:szCs w:val="28"/>
                 <w:lang w:eastAsia="es-CL"/>
               </w:rPr>
-              <w:t>Coevaluació</w:t>
-            </w:r>
-            <w:bookmarkStart w:id="0" w:name="_GoBack"/>
-            <w:bookmarkEnd w:id="0"/>
-            <w:r>
-              <w:rPr>
-                <w:rFonts w:ascii="Calibri" w:eastAsia="Times New Roman" w:hAnsi="Calibri" w:cs="Calibri"/>
-                <w:b/>
-                <w:bCs/>
-                <w:color w:val="1F4E79"/>
-                <w:sz w:val="28"/>
-                <w:szCs w:val="28"/>
-                <w:lang w:eastAsia="es-CL"/>
-              </w:rPr>
-              <w:t>n Final </w:t>
+              <w:t>Coevaluación Final </w:t>
             </w:r>
             <w:r>
               <w:rPr>
@@ -902,27 +888,15 @@
                 <w:lang w:eastAsia="es-CL"/>
               </w:rPr>
             </w:pPr>
-            <w:proofErr w:type="gramStart"/>
-            <w:r>
-              <w:rPr>
-                <w:rFonts w:ascii="Calibri" w:eastAsia="Times New Roman" w:hAnsi="Calibri" w:cs="Calibri"/>
-                <w:color w:val="767171"/>
-                <w:sz w:val="18"/>
-                <w:szCs w:val="18"/>
-                <w:lang w:eastAsia="es-CL"/>
-              </w:rPr>
-              <w:t>Desarrollamos  un</w:t>
-            </w:r>
-            <w:proofErr w:type="gramEnd"/>
-            <w:r>
-              <w:rPr>
-                <w:rFonts w:ascii="Calibri" w:eastAsia="Times New Roman" w:hAnsi="Calibri" w:cs="Calibri"/>
-                <w:color w:val="767171"/>
-                <w:sz w:val="18"/>
-                <w:szCs w:val="18"/>
-                <w:lang w:eastAsia="es-CL"/>
-              </w:rPr>
-              <w:t xml:space="preserve"> Proyecto APT que se sitúa en un contexto real o simulado semejante al que me podría enfrentar en el área de desempeño seleccionada. </w:t>
+            <w:r>
+              <w:rPr>
+                <w:rFonts w:ascii="Calibri" w:eastAsia="Times New Roman" w:hAnsi="Calibri" w:cs="Calibri"/>
+                <w:color w:val="767171"/>
+                <w:sz w:val="18"/>
+                <w:szCs w:val="18"/>
+                <w:lang w:eastAsia="es-CL"/>
+              </w:rPr>
+              <w:t>Desarrollamos  un Proyecto APT que se sitúa en un contexto real o simulado semejante al que me podría enfrentar en el área de desempeño seleccionada. </w:t>
             </w:r>
           </w:p>
         </w:tc>
@@ -1063,6 +1037,16 @@
                 <w:lang w:eastAsia="es-CL"/>
               </w:rPr>
               <w:t> </w:t>
+            </w:r>
+            <w:r>
+              <w:rPr>
+                <w:rFonts w:ascii="Calibri" w:eastAsia="Times New Roman" w:hAnsi="Calibri" w:cs="Calibri"/>
+                <w:color w:val="1F4E79"/>
+                <w:sz w:val="14"/>
+                <w:szCs w:val="14"/>
+                <w:lang w:eastAsia="es-CL"/>
+              </w:rPr>
+              <w:t>CL</w:t>
             </w:r>
           </w:p>
         </w:tc>
@@ -1190,121 +1174,85 @@
                 <w:lang w:eastAsia="es-CL"/>
               </w:rPr>
             </w:pPr>
-            <w:proofErr w:type="gramStart"/>
-            <w:r>
-              <w:rPr>
-                <w:rFonts w:ascii="Calibri" w:eastAsia="Times New Roman" w:hAnsi="Calibri" w:cs="Calibri"/>
-                <w:color w:val="767171"/>
-                <w:sz w:val="18"/>
-                <w:szCs w:val="18"/>
-                <w:lang w:eastAsia="es-CL"/>
-              </w:rPr>
-              <w:t>Realizamos  un</w:t>
-            </w:r>
-            <w:proofErr w:type="gramEnd"/>
-            <w:r>
-              <w:rPr>
-                <w:rFonts w:ascii="Calibri" w:eastAsia="Times New Roman" w:hAnsi="Calibri" w:cs="Calibri"/>
-                <w:color w:val="767171"/>
-                <w:sz w:val="18"/>
-                <w:szCs w:val="18"/>
-                <w:lang w:eastAsia="es-CL"/>
-              </w:rPr>
-              <w:t xml:space="preserve"> Proyecto APT que integra al menos dos de las competencias/ unidades de competencia seleccionadas. </w:t>
-            </w:r>
-          </w:p>
-        </w:tc>
-        <w:tc>
-          <w:tcPr>
-            <w:tcW w:w="0" w:type="auto"/>
-            <w:tcBorders>
-              <w:top w:val="single" w:sz="6" w:space="0" w:color="BFBFBF"/>
-              <w:left w:val="single" w:sz="6" w:space="0" w:color="BFBFBF"/>
-              <w:bottom w:val="single" w:sz="6" w:space="0" w:color="BFBFBF"/>
-              <w:right w:val="single" w:sz="6" w:space="0" w:color="BFBFBF"/>
-            </w:tcBorders>
-            <w:shd w:val="clear" w:color="auto" w:fill="auto"/>
-            <w:hideMark/>
-          </w:tcPr>
-          <w:p>
-            <w:pPr>
-              <w:spacing w:after="0" w:line="240" w:lineRule="auto"/>
-              <w:textAlignment w:val="baseline"/>
-              <w:rPr>
-                <w:rFonts w:ascii="Times New Roman" w:eastAsia="Times New Roman" w:hAnsi="Times New Roman" w:cs="Times New Roman"/>
-                <w:sz w:val="24"/>
-                <w:szCs w:val="24"/>
-                <w:lang w:eastAsia="es-CL"/>
-              </w:rPr>
-            </w:pPr>
-            <w:proofErr w:type="gramStart"/>
-            <w:r>
-              <w:rPr>
-                <w:rFonts w:ascii="Calibri" w:eastAsia="Times New Roman" w:hAnsi="Calibri" w:cs="Calibri"/>
-                <w:color w:val="767171"/>
-                <w:sz w:val="18"/>
-                <w:szCs w:val="18"/>
-                <w:lang w:eastAsia="es-CL"/>
-              </w:rPr>
-              <w:t>Realizamos  un</w:t>
-            </w:r>
-            <w:proofErr w:type="gramEnd"/>
-            <w:r>
-              <w:rPr>
-                <w:rFonts w:ascii="Calibri" w:eastAsia="Times New Roman" w:hAnsi="Calibri" w:cs="Calibri"/>
-                <w:color w:val="767171"/>
-                <w:sz w:val="18"/>
-                <w:szCs w:val="18"/>
-                <w:lang w:eastAsia="es-CL"/>
-              </w:rPr>
-              <w:t xml:space="preserve"> Proyecto APT que desarrolla solo una de las competencias/ unidades de competencia seleccionadas. </w:t>
-            </w:r>
-          </w:p>
-        </w:tc>
-        <w:tc>
-          <w:tcPr>
-            <w:tcW w:w="0" w:type="auto"/>
-            <w:tcBorders>
-              <w:top w:val="single" w:sz="6" w:space="0" w:color="BFBFBF"/>
-              <w:left w:val="single" w:sz="6" w:space="0" w:color="BFBFBF"/>
-              <w:bottom w:val="single" w:sz="6" w:space="0" w:color="BFBFBF"/>
-              <w:right w:val="single" w:sz="6" w:space="0" w:color="BFBFBF"/>
-            </w:tcBorders>
-            <w:shd w:val="clear" w:color="auto" w:fill="auto"/>
-            <w:hideMark/>
-          </w:tcPr>
-          <w:p>
-            <w:pPr>
-              <w:spacing w:after="0" w:line="240" w:lineRule="auto"/>
-              <w:textAlignment w:val="baseline"/>
-              <w:rPr>
-                <w:rFonts w:ascii="Times New Roman" w:eastAsia="Times New Roman" w:hAnsi="Times New Roman" w:cs="Times New Roman"/>
-                <w:sz w:val="24"/>
-                <w:szCs w:val="24"/>
-                <w:lang w:eastAsia="es-CL"/>
-              </w:rPr>
-            </w:pPr>
-            <w:proofErr w:type="gramStart"/>
-            <w:r>
-              <w:rPr>
-                <w:rFonts w:ascii="Calibri" w:eastAsia="Times New Roman" w:hAnsi="Calibri" w:cs="Calibri"/>
-                <w:color w:val="767171"/>
-                <w:sz w:val="18"/>
-                <w:szCs w:val="18"/>
-                <w:lang w:eastAsia="es-CL"/>
-              </w:rPr>
-              <w:t>Realizamos  un</w:t>
-            </w:r>
-            <w:proofErr w:type="gramEnd"/>
-            <w:r>
-              <w:rPr>
-                <w:rFonts w:ascii="Calibri" w:eastAsia="Times New Roman" w:hAnsi="Calibri" w:cs="Calibri"/>
-                <w:color w:val="767171"/>
-                <w:sz w:val="18"/>
-                <w:szCs w:val="18"/>
-                <w:lang w:eastAsia="es-CL"/>
-              </w:rPr>
-              <w:t xml:space="preserve"> Proyecto APT que no desarrolla ninguna de las competencias/ unidades de competencia seleccionadas. </w:t>
+            <w:r>
+              <w:rPr>
+                <w:rFonts w:ascii="Calibri" w:eastAsia="Times New Roman" w:hAnsi="Calibri" w:cs="Calibri"/>
+                <w:color w:val="767171"/>
+                <w:sz w:val="18"/>
+                <w:szCs w:val="18"/>
+                <w:lang w:eastAsia="es-CL"/>
+              </w:rPr>
+              <w:t>Realizamos  un Proyecto APT que integra al menos dos de las competencias/ unidades de competencia seleccionadas. </w:t>
+            </w:r>
+          </w:p>
+        </w:tc>
+        <w:tc>
+          <w:tcPr>
+            <w:tcW w:w="0" w:type="auto"/>
+            <w:tcBorders>
+              <w:top w:val="single" w:sz="6" w:space="0" w:color="BFBFBF"/>
+              <w:left w:val="single" w:sz="6" w:space="0" w:color="BFBFBF"/>
+              <w:bottom w:val="single" w:sz="6" w:space="0" w:color="BFBFBF"/>
+              <w:right w:val="single" w:sz="6" w:space="0" w:color="BFBFBF"/>
+            </w:tcBorders>
+            <w:shd w:val="clear" w:color="auto" w:fill="auto"/>
+            <w:hideMark/>
+          </w:tcPr>
+          <w:p>
+            <w:pPr>
+              <w:spacing w:after="0" w:line="240" w:lineRule="auto"/>
+              <w:textAlignment w:val="baseline"/>
+              <w:rPr>
+                <w:rFonts w:ascii="Times New Roman" w:eastAsia="Times New Roman" w:hAnsi="Times New Roman" w:cs="Times New Roman"/>
+                <w:sz w:val="24"/>
+                <w:szCs w:val="24"/>
+                <w:lang w:eastAsia="es-CL"/>
+              </w:rPr>
+            </w:pPr>
+            <w:r>
+              <w:rPr>
+                <w:rFonts w:ascii="Calibri" w:eastAsia="Times New Roman" w:hAnsi="Calibri" w:cs="Calibri"/>
+                <w:color w:val="767171"/>
+                <w:sz w:val="18"/>
+                <w:szCs w:val="18"/>
+                <w:lang w:eastAsia="es-CL"/>
+              </w:rPr>
+              <w:t>Realizamos  un Proyecto APT que desarrolla solo una de las competencias/ unidades de competencia seleccionadas. </w:t>
+            </w:r>
+          </w:p>
+        </w:tc>
+        <w:tc>
+          <w:tcPr>
+            <w:tcW w:w="0" w:type="auto"/>
+            <w:tcBorders>
+              <w:top w:val="single" w:sz="6" w:space="0" w:color="BFBFBF"/>
+              <w:left w:val="single" w:sz="6" w:space="0" w:color="BFBFBF"/>
+              <w:bottom w:val="single" w:sz="6" w:space="0" w:color="BFBFBF"/>
+              <w:right w:val="single" w:sz="6" w:space="0" w:color="BFBFBF"/>
+            </w:tcBorders>
+            <w:shd w:val="clear" w:color="auto" w:fill="auto"/>
+            <w:hideMark/>
+          </w:tcPr>
+          <w:p>
+            <w:pPr>
+              <w:spacing w:after="0" w:line="240" w:lineRule="auto"/>
+              <w:textAlignment w:val="baseline"/>
+              <w:rPr>
+                <w:rFonts w:ascii="Times New Roman" w:eastAsia="Times New Roman" w:hAnsi="Times New Roman" w:cs="Times New Roman"/>
+                <w:sz w:val="24"/>
+                <w:szCs w:val="24"/>
+                <w:lang w:eastAsia="es-CL"/>
+              </w:rPr>
+            </w:pPr>
+            <w:r>
+              <w:rPr>
+                <w:rFonts w:ascii="Calibri" w:eastAsia="Times New Roman" w:hAnsi="Calibri" w:cs="Calibri"/>
+                <w:color w:val="767171"/>
+                <w:sz w:val="18"/>
+                <w:szCs w:val="18"/>
+                <w:lang w:eastAsia="es-CL"/>
+              </w:rPr>
+              <w:t>Realizamos  un Proyecto APT que no desarrolla ninguna de las competencias/ unidades de competencia seleccionadas. </w:t>
             </w:r>
           </w:p>
         </w:tc>
@@ -1340,6 +1288,16 @@
                 <w:lang w:eastAsia="es-CL"/>
               </w:rPr>
               <w:t> </w:t>
+            </w:r>
+            <w:r>
+              <w:rPr>
+                <w:rFonts w:ascii="Calibri" w:eastAsia="Times New Roman" w:hAnsi="Calibri" w:cs="Calibri"/>
+                <w:color w:val="1F4E79"/>
+                <w:sz w:val="14"/>
+                <w:szCs w:val="14"/>
+                <w:lang w:eastAsia="es-CL"/>
+              </w:rPr>
+              <w:t>CL</w:t>
             </w:r>
           </w:p>
         </w:tc>
@@ -1476,7 +1434,6 @@
                 <w:lang w:eastAsia="es-CL"/>
               </w:rPr>
             </w:pPr>
-            <w:proofErr w:type="gramStart"/>
             <w:r>
               <w:rPr>
                 <w:rFonts w:ascii="Calibri" w:eastAsia="Times New Roman" w:hAnsi="Calibri" w:cs="Calibri"/>
@@ -1486,18 +1443,7 @@
                 <w:lang w:eastAsia="es-CL"/>
               </w:rPr>
               <w:lastRenderedPageBreak/>
-              <w:t>Cumplimos  todos</w:t>
-            </w:r>
-            <w:proofErr w:type="gramEnd"/>
-            <w:r>
-              <w:rPr>
-                <w:rFonts w:ascii="Calibri" w:eastAsia="Times New Roman" w:hAnsi="Calibri" w:cs="Calibri"/>
-                <w:color w:val="767171"/>
-                <w:sz w:val="18"/>
-                <w:szCs w:val="18"/>
-                <w:lang w:eastAsia="es-CL"/>
-              </w:rPr>
-              <w:t xml:space="preserve"> los objetivos propuestos para mi Proyecto APT. </w:t>
+              <w:t>Cumplimos  todos los objetivos propuestos para mi Proyecto APT. </w:t>
             </w:r>
           </w:p>
         </w:tc>
@@ -1638,6 +1584,16 @@
                 <w:lang w:eastAsia="es-CL"/>
               </w:rPr>
               <w:t> </w:t>
+            </w:r>
+            <w:r>
+              <w:rPr>
+                <w:rFonts w:ascii="Calibri" w:eastAsia="Times New Roman" w:hAnsi="Calibri" w:cs="Calibri"/>
+                <w:color w:val="1F4E79"/>
+                <w:sz w:val="14"/>
+                <w:szCs w:val="14"/>
+                <w:lang w:eastAsia="es-CL"/>
+              </w:rPr>
+              <w:t>CL</w:t>
             </w:r>
           </w:p>
         </w:tc>
@@ -1820,121 +1776,85 @@
                 <w:lang w:eastAsia="es-CL"/>
               </w:rPr>
             </w:pPr>
-            <w:proofErr w:type="gramStart"/>
-            <w:r>
-              <w:rPr>
-                <w:rFonts w:ascii="Calibri" w:eastAsia="Times New Roman" w:hAnsi="Calibri" w:cs="Calibri"/>
-                <w:color w:val="767171"/>
-                <w:sz w:val="18"/>
-                <w:szCs w:val="18"/>
-                <w:lang w:eastAsia="es-CL"/>
-              </w:rPr>
-              <w:t>Utilizamos  una</w:t>
-            </w:r>
-            <w:proofErr w:type="gramEnd"/>
-            <w:r>
-              <w:rPr>
-                <w:rFonts w:ascii="Calibri" w:eastAsia="Times New Roman" w:hAnsi="Calibri" w:cs="Calibri"/>
-                <w:color w:val="767171"/>
-                <w:sz w:val="18"/>
-                <w:szCs w:val="18"/>
-                <w:lang w:eastAsia="es-CL"/>
-              </w:rPr>
-              <w:t xml:space="preserve"> metodología pertinente con los requerimientos disciplinares y con la mayoría de los objetivos propuestos. </w:t>
-            </w:r>
-          </w:p>
-        </w:tc>
-        <w:tc>
-          <w:tcPr>
-            <w:tcW w:w="0" w:type="auto"/>
-            <w:tcBorders>
-              <w:top w:val="single" w:sz="6" w:space="0" w:color="BFBFBF"/>
-              <w:left w:val="single" w:sz="6" w:space="0" w:color="BFBFBF"/>
-              <w:bottom w:val="single" w:sz="6" w:space="0" w:color="BFBFBF"/>
-              <w:right w:val="single" w:sz="6" w:space="0" w:color="BFBFBF"/>
-            </w:tcBorders>
-            <w:shd w:val="clear" w:color="auto" w:fill="auto"/>
-            <w:hideMark/>
-          </w:tcPr>
-          <w:p>
-            <w:pPr>
-              <w:spacing w:after="0" w:line="240" w:lineRule="auto"/>
-              <w:textAlignment w:val="baseline"/>
-              <w:rPr>
-                <w:rFonts w:ascii="Times New Roman" w:eastAsia="Times New Roman" w:hAnsi="Times New Roman" w:cs="Times New Roman"/>
-                <w:sz w:val="24"/>
-                <w:szCs w:val="24"/>
-                <w:lang w:eastAsia="es-CL"/>
-              </w:rPr>
-            </w:pPr>
-            <w:proofErr w:type="gramStart"/>
-            <w:r>
-              <w:rPr>
-                <w:rFonts w:ascii="Calibri" w:eastAsia="Times New Roman" w:hAnsi="Calibri" w:cs="Calibri"/>
-                <w:color w:val="767171"/>
-                <w:sz w:val="18"/>
-                <w:szCs w:val="18"/>
-                <w:lang w:eastAsia="es-CL"/>
-              </w:rPr>
-              <w:t>Utilizamos  una</w:t>
-            </w:r>
-            <w:proofErr w:type="gramEnd"/>
-            <w:r>
-              <w:rPr>
-                <w:rFonts w:ascii="Calibri" w:eastAsia="Times New Roman" w:hAnsi="Calibri" w:cs="Calibri"/>
-                <w:color w:val="767171"/>
-                <w:sz w:val="18"/>
-                <w:szCs w:val="18"/>
-                <w:lang w:eastAsia="es-CL"/>
-              </w:rPr>
-              <w:t xml:space="preserve"> metodología poco pertinente con los requerimientos disciplinares y con los objetivos propuestos. </w:t>
-            </w:r>
-          </w:p>
-        </w:tc>
-        <w:tc>
-          <w:tcPr>
-            <w:tcW w:w="0" w:type="auto"/>
-            <w:tcBorders>
-              <w:top w:val="single" w:sz="6" w:space="0" w:color="BFBFBF"/>
-              <w:left w:val="single" w:sz="6" w:space="0" w:color="BFBFBF"/>
-              <w:bottom w:val="single" w:sz="6" w:space="0" w:color="BFBFBF"/>
-              <w:right w:val="single" w:sz="6" w:space="0" w:color="BFBFBF"/>
-            </w:tcBorders>
-            <w:shd w:val="clear" w:color="auto" w:fill="auto"/>
-            <w:hideMark/>
-          </w:tcPr>
-          <w:p>
-            <w:pPr>
-              <w:spacing w:after="0" w:line="240" w:lineRule="auto"/>
-              <w:textAlignment w:val="baseline"/>
-              <w:rPr>
-                <w:rFonts w:ascii="Times New Roman" w:eastAsia="Times New Roman" w:hAnsi="Times New Roman" w:cs="Times New Roman"/>
-                <w:sz w:val="24"/>
-                <w:szCs w:val="24"/>
-                <w:lang w:eastAsia="es-CL"/>
-              </w:rPr>
-            </w:pPr>
-            <w:proofErr w:type="gramStart"/>
-            <w:r>
-              <w:rPr>
-                <w:rFonts w:ascii="Calibri" w:eastAsia="Times New Roman" w:hAnsi="Calibri" w:cs="Calibri"/>
-                <w:color w:val="767171"/>
-                <w:sz w:val="18"/>
-                <w:szCs w:val="18"/>
-                <w:lang w:eastAsia="es-CL"/>
-              </w:rPr>
-              <w:t>Utilizamos  una</w:t>
-            </w:r>
-            <w:proofErr w:type="gramEnd"/>
-            <w:r>
-              <w:rPr>
-                <w:rFonts w:ascii="Calibri" w:eastAsia="Times New Roman" w:hAnsi="Calibri" w:cs="Calibri"/>
-                <w:color w:val="767171"/>
-                <w:sz w:val="18"/>
-                <w:szCs w:val="18"/>
-                <w:lang w:eastAsia="es-CL"/>
-              </w:rPr>
-              <w:t xml:space="preserve"> metodología que no es pertinente con los requerimientos disciplinares y con los objetivos propuestos. </w:t>
+            <w:r>
+              <w:rPr>
+                <w:rFonts w:ascii="Calibri" w:eastAsia="Times New Roman" w:hAnsi="Calibri" w:cs="Calibri"/>
+                <w:color w:val="767171"/>
+                <w:sz w:val="18"/>
+                <w:szCs w:val="18"/>
+                <w:lang w:eastAsia="es-CL"/>
+              </w:rPr>
+              <w:t>Utilizamos  una metodología pertinente con los requerimientos disciplinares y con la mayoría de los objetivos propuestos. </w:t>
+            </w:r>
+          </w:p>
+        </w:tc>
+        <w:tc>
+          <w:tcPr>
+            <w:tcW w:w="0" w:type="auto"/>
+            <w:tcBorders>
+              <w:top w:val="single" w:sz="6" w:space="0" w:color="BFBFBF"/>
+              <w:left w:val="single" w:sz="6" w:space="0" w:color="BFBFBF"/>
+              <w:bottom w:val="single" w:sz="6" w:space="0" w:color="BFBFBF"/>
+              <w:right w:val="single" w:sz="6" w:space="0" w:color="BFBFBF"/>
+            </w:tcBorders>
+            <w:shd w:val="clear" w:color="auto" w:fill="auto"/>
+            <w:hideMark/>
+          </w:tcPr>
+          <w:p>
+            <w:pPr>
+              <w:spacing w:after="0" w:line="240" w:lineRule="auto"/>
+              <w:textAlignment w:val="baseline"/>
+              <w:rPr>
+                <w:rFonts w:ascii="Times New Roman" w:eastAsia="Times New Roman" w:hAnsi="Times New Roman" w:cs="Times New Roman"/>
+                <w:sz w:val="24"/>
+                <w:szCs w:val="24"/>
+                <w:lang w:eastAsia="es-CL"/>
+              </w:rPr>
+            </w:pPr>
+            <w:r>
+              <w:rPr>
+                <w:rFonts w:ascii="Calibri" w:eastAsia="Times New Roman" w:hAnsi="Calibri" w:cs="Calibri"/>
+                <w:color w:val="767171"/>
+                <w:sz w:val="18"/>
+                <w:szCs w:val="18"/>
+                <w:lang w:eastAsia="es-CL"/>
+              </w:rPr>
+              <w:t>Utilizamos  una metodología poco pertinente con los requerimientos disciplinares y con los objetivos propuestos. </w:t>
+            </w:r>
+          </w:p>
+        </w:tc>
+        <w:tc>
+          <w:tcPr>
+            <w:tcW w:w="0" w:type="auto"/>
+            <w:tcBorders>
+              <w:top w:val="single" w:sz="6" w:space="0" w:color="BFBFBF"/>
+              <w:left w:val="single" w:sz="6" w:space="0" w:color="BFBFBF"/>
+              <w:bottom w:val="single" w:sz="6" w:space="0" w:color="BFBFBF"/>
+              <w:right w:val="single" w:sz="6" w:space="0" w:color="BFBFBF"/>
+            </w:tcBorders>
+            <w:shd w:val="clear" w:color="auto" w:fill="auto"/>
+            <w:hideMark/>
+          </w:tcPr>
+          <w:p>
+            <w:pPr>
+              <w:spacing w:after="0" w:line="240" w:lineRule="auto"/>
+              <w:textAlignment w:val="baseline"/>
+              <w:rPr>
+                <w:rFonts w:ascii="Times New Roman" w:eastAsia="Times New Roman" w:hAnsi="Times New Roman" w:cs="Times New Roman"/>
+                <w:sz w:val="24"/>
+                <w:szCs w:val="24"/>
+                <w:lang w:eastAsia="es-CL"/>
+              </w:rPr>
+            </w:pPr>
+            <w:r>
+              <w:rPr>
+                <w:rFonts w:ascii="Calibri" w:eastAsia="Times New Roman" w:hAnsi="Calibri" w:cs="Calibri"/>
+                <w:color w:val="767171"/>
+                <w:sz w:val="18"/>
+                <w:szCs w:val="18"/>
+                <w:lang w:eastAsia="es-CL"/>
+              </w:rPr>
+              <w:t>Utilizamos  una metodología que no es pertinente con los requerimientos disciplinares y con los objetivos propuestos. </w:t>
             </w:r>
           </w:p>
         </w:tc>
@@ -1970,6 +1890,16 @@
                 <w:lang w:eastAsia="es-CL"/>
               </w:rPr>
               <w:t> </w:t>
+            </w:r>
+            <w:r>
+              <w:rPr>
+                <w:rFonts w:ascii="Calibri" w:eastAsia="Times New Roman" w:hAnsi="Calibri" w:cs="Calibri"/>
+                <w:color w:val="1F4E79"/>
+                <w:sz w:val="14"/>
+                <w:szCs w:val="14"/>
+                <w:lang w:eastAsia="es-CL"/>
+              </w:rPr>
+              <w:t>CL</w:t>
             </w:r>
           </w:p>
         </w:tc>
@@ -2095,168 +2025,120 @@
                 <w:lang w:eastAsia="es-CL"/>
               </w:rPr>
             </w:pPr>
-            <w:proofErr w:type="gramStart"/>
-            <w:r>
-              <w:rPr>
-                <w:rFonts w:ascii="Calibri" w:eastAsia="Times New Roman" w:hAnsi="Calibri" w:cs="Calibri"/>
-                <w:color w:val="767171"/>
-                <w:sz w:val="18"/>
-                <w:szCs w:val="18"/>
-                <w:lang w:eastAsia="es-CL"/>
-              </w:rPr>
-              <w:t>Realizamos  un</w:t>
-            </w:r>
-            <w:proofErr w:type="gramEnd"/>
-            <w:r>
-              <w:rPr>
-                <w:rFonts w:ascii="Calibri" w:eastAsia="Times New Roman" w:hAnsi="Calibri" w:cs="Calibri"/>
-                <w:color w:val="767171"/>
-                <w:sz w:val="18"/>
-                <w:szCs w:val="18"/>
-                <w:lang w:eastAsia="es-CL"/>
-              </w:rPr>
-              <w:t xml:space="preserve"> Proyecto APT que es un aporte de valor para el contexto laboral y/o social en que se sitúa. </w:t>
-            </w:r>
-          </w:p>
-        </w:tc>
-        <w:tc>
-          <w:tcPr>
-            <w:tcW w:w="0" w:type="auto"/>
-            <w:tcBorders>
-              <w:top w:val="single" w:sz="6" w:space="0" w:color="BFBFBF"/>
-              <w:left w:val="single" w:sz="6" w:space="0" w:color="BFBFBF"/>
-              <w:bottom w:val="single" w:sz="6" w:space="0" w:color="BFBFBF"/>
-              <w:right w:val="single" w:sz="6" w:space="0" w:color="BFBFBF"/>
-            </w:tcBorders>
-            <w:shd w:val="clear" w:color="auto" w:fill="auto"/>
-            <w:hideMark/>
-          </w:tcPr>
-          <w:p>
-            <w:pPr>
-              <w:spacing w:after="0" w:line="240" w:lineRule="auto"/>
-              <w:textAlignment w:val="baseline"/>
-              <w:rPr>
-                <w:rFonts w:ascii="Times New Roman" w:eastAsia="Times New Roman" w:hAnsi="Times New Roman" w:cs="Times New Roman"/>
-                <w:sz w:val="24"/>
-                <w:szCs w:val="24"/>
-                <w:lang w:eastAsia="es-CL"/>
-              </w:rPr>
-            </w:pPr>
-            <w:proofErr w:type="gramStart"/>
-            <w:r>
-              <w:rPr>
-                <w:rFonts w:ascii="Calibri" w:eastAsia="Times New Roman" w:hAnsi="Calibri" w:cs="Calibri"/>
-                <w:color w:val="767171"/>
-                <w:sz w:val="18"/>
-                <w:szCs w:val="18"/>
-                <w:lang w:eastAsia="es-CL"/>
-              </w:rPr>
-              <w:t>Realizamos  un</w:t>
-            </w:r>
-            <w:proofErr w:type="gramEnd"/>
-            <w:r>
-              <w:rPr>
-                <w:rFonts w:ascii="Calibri" w:eastAsia="Times New Roman" w:hAnsi="Calibri" w:cs="Calibri"/>
-                <w:color w:val="767171"/>
-                <w:sz w:val="18"/>
-                <w:szCs w:val="18"/>
-                <w:lang w:eastAsia="es-CL"/>
-              </w:rPr>
-              <w:t xml:space="preserve"> Proyecto APT que con ciertas modificaciones podría ser un aporte de valor para el contexto laboral y/o social. </w:t>
-            </w:r>
-          </w:p>
-        </w:tc>
-        <w:tc>
-          <w:tcPr>
-            <w:tcW w:w="0" w:type="auto"/>
-            <w:tcBorders>
-              <w:top w:val="single" w:sz="6" w:space="0" w:color="BFBFBF"/>
-              <w:left w:val="single" w:sz="6" w:space="0" w:color="BFBFBF"/>
-              <w:bottom w:val="single" w:sz="6" w:space="0" w:color="BFBFBF"/>
-              <w:right w:val="single" w:sz="6" w:space="0" w:color="BFBFBF"/>
-            </w:tcBorders>
-            <w:shd w:val="clear" w:color="auto" w:fill="auto"/>
-            <w:hideMark/>
-          </w:tcPr>
-          <w:p>
-            <w:pPr>
-              <w:spacing w:after="0" w:line="240" w:lineRule="auto"/>
-              <w:textAlignment w:val="baseline"/>
-              <w:rPr>
-                <w:rFonts w:ascii="Times New Roman" w:eastAsia="Times New Roman" w:hAnsi="Times New Roman" w:cs="Times New Roman"/>
-                <w:sz w:val="24"/>
-                <w:szCs w:val="24"/>
-                <w:lang w:eastAsia="es-CL"/>
-              </w:rPr>
-            </w:pPr>
-            <w:proofErr w:type="gramStart"/>
-            <w:r>
-              <w:rPr>
-                <w:rFonts w:ascii="Calibri" w:eastAsia="Times New Roman" w:hAnsi="Calibri" w:cs="Calibri"/>
-                <w:color w:val="767171"/>
-                <w:sz w:val="18"/>
-                <w:szCs w:val="18"/>
-                <w:lang w:eastAsia="es-CL"/>
-              </w:rPr>
-              <w:t>Realizamos  un</w:t>
-            </w:r>
-            <w:proofErr w:type="gramEnd"/>
-            <w:r>
-              <w:rPr>
-                <w:rFonts w:ascii="Calibri" w:eastAsia="Times New Roman" w:hAnsi="Calibri" w:cs="Calibri"/>
-                <w:color w:val="767171"/>
-                <w:sz w:val="18"/>
-                <w:szCs w:val="18"/>
-                <w:lang w:eastAsia="es-CL"/>
-              </w:rPr>
-              <w:t xml:space="preserve"> Proyecto APT que con modificaciones importantes podría ser un aporte de valor para el contexto laboral y/o social en que se sitúa. </w:t>
-            </w:r>
-          </w:p>
-        </w:tc>
-        <w:tc>
-          <w:tcPr>
-            <w:tcW w:w="0" w:type="auto"/>
-            <w:tcBorders>
-              <w:top w:val="single" w:sz="6" w:space="0" w:color="BFBFBF"/>
-              <w:left w:val="single" w:sz="6" w:space="0" w:color="BFBFBF"/>
-              <w:bottom w:val="single" w:sz="6" w:space="0" w:color="BFBFBF"/>
-              <w:right w:val="single" w:sz="6" w:space="0" w:color="BFBFBF"/>
-            </w:tcBorders>
-            <w:shd w:val="clear" w:color="auto" w:fill="auto"/>
-            <w:hideMark/>
-          </w:tcPr>
-          <w:p>
-            <w:pPr>
-              <w:spacing w:after="0" w:line="240" w:lineRule="auto"/>
-              <w:textAlignment w:val="baseline"/>
-              <w:rPr>
-                <w:rFonts w:ascii="Times New Roman" w:eastAsia="Times New Roman" w:hAnsi="Times New Roman" w:cs="Times New Roman"/>
-                <w:sz w:val="24"/>
-                <w:szCs w:val="24"/>
-                <w:lang w:eastAsia="es-CL"/>
-              </w:rPr>
-            </w:pPr>
-            <w:proofErr w:type="gramStart"/>
-            <w:r>
-              <w:rPr>
-                <w:rFonts w:ascii="Calibri" w:eastAsia="Times New Roman" w:hAnsi="Calibri" w:cs="Calibri"/>
-                <w:color w:val="767171"/>
-                <w:sz w:val="18"/>
-                <w:szCs w:val="18"/>
-                <w:lang w:eastAsia="es-CL"/>
-              </w:rPr>
-              <w:t>Realizamos  un</w:t>
-            </w:r>
-            <w:proofErr w:type="gramEnd"/>
-            <w:r>
-              <w:rPr>
-                <w:rFonts w:ascii="Calibri" w:eastAsia="Times New Roman" w:hAnsi="Calibri" w:cs="Calibri"/>
-                <w:color w:val="767171"/>
-                <w:sz w:val="18"/>
-                <w:szCs w:val="18"/>
-                <w:lang w:eastAsia="es-CL"/>
-              </w:rPr>
-              <w:t xml:space="preserve"> Proyecto APT que no es un aporte de valor para el contexto laboral y/o social en que se sitúa. </w:t>
+            <w:r>
+              <w:rPr>
+                <w:rFonts w:ascii="Calibri" w:eastAsia="Times New Roman" w:hAnsi="Calibri" w:cs="Calibri"/>
+                <w:color w:val="767171"/>
+                <w:sz w:val="18"/>
+                <w:szCs w:val="18"/>
+                <w:lang w:eastAsia="es-CL"/>
+              </w:rPr>
+              <w:t>Realizamos  un Proyecto APT que es un aporte de valor para el contexto laboral y/o social en que se sitúa. </w:t>
+            </w:r>
+          </w:p>
+        </w:tc>
+        <w:tc>
+          <w:tcPr>
+            <w:tcW w:w="0" w:type="auto"/>
+            <w:tcBorders>
+              <w:top w:val="single" w:sz="6" w:space="0" w:color="BFBFBF"/>
+              <w:left w:val="single" w:sz="6" w:space="0" w:color="BFBFBF"/>
+              <w:bottom w:val="single" w:sz="6" w:space="0" w:color="BFBFBF"/>
+              <w:right w:val="single" w:sz="6" w:space="0" w:color="BFBFBF"/>
+            </w:tcBorders>
+            <w:shd w:val="clear" w:color="auto" w:fill="auto"/>
+            <w:hideMark/>
+          </w:tcPr>
+          <w:p>
+            <w:pPr>
+              <w:spacing w:after="0" w:line="240" w:lineRule="auto"/>
+              <w:textAlignment w:val="baseline"/>
+              <w:rPr>
+                <w:rFonts w:ascii="Times New Roman" w:eastAsia="Times New Roman" w:hAnsi="Times New Roman" w:cs="Times New Roman"/>
+                <w:sz w:val="24"/>
+                <w:szCs w:val="24"/>
+                <w:lang w:eastAsia="es-CL"/>
+              </w:rPr>
+            </w:pPr>
+            <w:r>
+              <w:rPr>
+                <w:rFonts w:ascii="Calibri" w:eastAsia="Times New Roman" w:hAnsi="Calibri" w:cs="Calibri"/>
+                <w:color w:val="767171"/>
+                <w:sz w:val="18"/>
+                <w:szCs w:val="18"/>
+                <w:lang w:eastAsia="es-CL"/>
+              </w:rPr>
+              <w:t>Realizamos  un Proyecto APT que con ciertas modificaciones podría ser un aporte de valor para el contexto laboral y/o social. </w:t>
+            </w:r>
+          </w:p>
+        </w:tc>
+        <w:tc>
+          <w:tcPr>
+            <w:tcW w:w="0" w:type="auto"/>
+            <w:tcBorders>
+              <w:top w:val="single" w:sz="6" w:space="0" w:color="BFBFBF"/>
+              <w:left w:val="single" w:sz="6" w:space="0" w:color="BFBFBF"/>
+              <w:bottom w:val="single" w:sz="6" w:space="0" w:color="BFBFBF"/>
+              <w:right w:val="single" w:sz="6" w:space="0" w:color="BFBFBF"/>
+            </w:tcBorders>
+            <w:shd w:val="clear" w:color="auto" w:fill="auto"/>
+            <w:hideMark/>
+          </w:tcPr>
+          <w:p>
+            <w:pPr>
+              <w:spacing w:after="0" w:line="240" w:lineRule="auto"/>
+              <w:textAlignment w:val="baseline"/>
+              <w:rPr>
+                <w:rFonts w:ascii="Times New Roman" w:eastAsia="Times New Roman" w:hAnsi="Times New Roman" w:cs="Times New Roman"/>
+                <w:sz w:val="24"/>
+                <w:szCs w:val="24"/>
+                <w:lang w:eastAsia="es-CL"/>
+              </w:rPr>
+            </w:pPr>
+            <w:r>
+              <w:rPr>
+                <w:rFonts w:ascii="Calibri" w:eastAsia="Times New Roman" w:hAnsi="Calibri" w:cs="Calibri"/>
+                <w:color w:val="767171"/>
+                <w:sz w:val="18"/>
+                <w:szCs w:val="18"/>
+                <w:lang w:eastAsia="es-CL"/>
+              </w:rPr>
+              <w:t>Realizamos  un Proyecto APT que con modificaciones importantes podría ser un aporte de valor para el contexto laboral y/o social en que se sitúa. </w:t>
+            </w:r>
+          </w:p>
+        </w:tc>
+        <w:tc>
+          <w:tcPr>
+            <w:tcW w:w="0" w:type="auto"/>
+            <w:tcBorders>
+              <w:top w:val="single" w:sz="6" w:space="0" w:color="BFBFBF"/>
+              <w:left w:val="single" w:sz="6" w:space="0" w:color="BFBFBF"/>
+              <w:bottom w:val="single" w:sz="6" w:space="0" w:color="BFBFBF"/>
+              <w:right w:val="single" w:sz="6" w:space="0" w:color="BFBFBF"/>
+            </w:tcBorders>
+            <w:shd w:val="clear" w:color="auto" w:fill="auto"/>
+            <w:hideMark/>
+          </w:tcPr>
+          <w:p>
+            <w:pPr>
+              <w:spacing w:after="0" w:line="240" w:lineRule="auto"/>
+              <w:textAlignment w:val="baseline"/>
+              <w:rPr>
+                <w:rFonts w:ascii="Times New Roman" w:eastAsia="Times New Roman" w:hAnsi="Times New Roman" w:cs="Times New Roman"/>
+                <w:sz w:val="24"/>
+                <w:szCs w:val="24"/>
+                <w:lang w:eastAsia="es-CL"/>
+              </w:rPr>
+            </w:pPr>
+            <w:r>
+              <w:rPr>
+                <w:rFonts w:ascii="Calibri" w:eastAsia="Times New Roman" w:hAnsi="Calibri" w:cs="Calibri"/>
+                <w:color w:val="767171"/>
+                <w:sz w:val="18"/>
+                <w:szCs w:val="18"/>
+                <w:lang w:eastAsia="es-CL"/>
+              </w:rPr>
+              <w:t>Realizamos  un Proyecto APT que no es un aporte de valor para el contexto laboral y/o social en que se sitúa. </w:t>
             </w:r>
           </w:p>
         </w:tc>
@@ -2292,6 +2174,16 @@
                 <w:lang w:eastAsia="es-CL"/>
               </w:rPr>
               <w:t> </w:t>
+            </w:r>
+            <w:r>
+              <w:rPr>
+                <w:rFonts w:ascii="Calibri" w:eastAsia="Times New Roman" w:hAnsi="Calibri" w:cs="Calibri"/>
+                <w:color w:val="1F4E79"/>
+                <w:sz w:val="14"/>
+                <w:szCs w:val="14"/>
+                <w:lang w:eastAsia="es-CL"/>
+              </w:rPr>
+              <w:t>CL</w:t>
             </w:r>
           </w:p>
         </w:tc>
@@ -2417,74 +2309,50 @@
                 <w:lang w:eastAsia="es-CL"/>
               </w:rPr>
             </w:pPr>
-            <w:proofErr w:type="gramStart"/>
-            <w:r>
-              <w:rPr>
-                <w:rFonts w:ascii="Calibri" w:eastAsia="Times New Roman" w:hAnsi="Calibri" w:cs="Calibri"/>
-                <w:color w:val="767171"/>
-                <w:sz w:val="18"/>
-                <w:szCs w:val="18"/>
-                <w:lang w:eastAsia="es-CL"/>
-              </w:rPr>
-              <w:t>Presentamos  evidencias</w:t>
-            </w:r>
-            <w:proofErr w:type="gramEnd"/>
-            <w:r>
-              <w:rPr>
-                <w:rFonts w:ascii="Calibri" w:eastAsia="Times New Roman" w:hAnsi="Calibri" w:cs="Calibri"/>
-                <w:color w:val="767171"/>
-                <w:sz w:val="18"/>
-                <w:szCs w:val="18"/>
-                <w:lang w:eastAsia="es-CL"/>
-              </w:rPr>
-              <w:t xml:space="preserve"> que cumplen los estándares de calidad de la disciplina con excelencia. </w:t>
-            </w:r>
-          </w:p>
-        </w:tc>
-        <w:tc>
-          <w:tcPr>
-            <w:tcW w:w="0" w:type="auto"/>
-            <w:tcBorders>
-              <w:top w:val="single" w:sz="6" w:space="0" w:color="BFBFBF"/>
-              <w:left w:val="single" w:sz="6" w:space="0" w:color="BFBFBF"/>
-              <w:bottom w:val="single" w:sz="6" w:space="0" w:color="BFBFBF"/>
-              <w:right w:val="single" w:sz="6" w:space="0" w:color="BFBFBF"/>
-            </w:tcBorders>
-            <w:shd w:val="clear" w:color="auto" w:fill="auto"/>
-            <w:hideMark/>
-          </w:tcPr>
-          <w:p>
-            <w:pPr>
-              <w:spacing w:after="0" w:line="240" w:lineRule="auto"/>
-              <w:textAlignment w:val="baseline"/>
-              <w:rPr>
-                <w:rFonts w:ascii="Times New Roman" w:eastAsia="Times New Roman" w:hAnsi="Times New Roman" w:cs="Times New Roman"/>
-                <w:sz w:val="24"/>
-                <w:szCs w:val="24"/>
-                <w:lang w:eastAsia="es-CL"/>
-              </w:rPr>
-            </w:pPr>
-            <w:proofErr w:type="gramStart"/>
-            <w:r>
-              <w:rPr>
-                <w:rFonts w:ascii="Calibri" w:eastAsia="Times New Roman" w:hAnsi="Calibri" w:cs="Calibri"/>
-                <w:color w:val="767171"/>
-                <w:sz w:val="18"/>
-                <w:szCs w:val="18"/>
-                <w:lang w:eastAsia="es-CL"/>
-              </w:rPr>
-              <w:t>Presentamos  evidencias</w:t>
-            </w:r>
-            <w:proofErr w:type="gramEnd"/>
-            <w:r>
-              <w:rPr>
-                <w:rFonts w:ascii="Calibri" w:eastAsia="Times New Roman" w:hAnsi="Calibri" w:cs="Calibri"/>
-                <w:color w:val="767171"/>
-                <w:sz w:val="18"/>
-                <w:szCs w:val="18"/>
-                <w:lang w:eastAsia="es-CL"/>
-              </w:rPr>
-              <w:t xml:space="preserve"> que cumplen los estándares de calidad de la disciplina de manera aceptable, es decir alcanzando mínimos de calidad. </w:t>
+            <w:r>
+              <w:rPr>
+                <w:rFonts w:ascii="Calibri" w:eastAsia="Times New Roman" w:hAnsi="Calibri" w:cs="Calibri"/>
+                <w:color w:val="767171"/>
+                <w:sz w:val="18"/>
+                <w:szCs w:val="18"/>
+                <w:lang w:eastAsia="es-CL"/>
+              </w:rPr>
+              <w:t>Presentamos  evidencias que cumplen los estándares de calidad de la disciplina con excelencia. </w:t>
+            </w:r>
+          </w:p>
+        </w:tc>
+        <w:tc>
+          <w:tcPr>
+            <w:tcW w:w="0" w:type="auto"/>
+            <w:tcBorders>
+              <w:top w:val="single" w:sz="6" w:space="0" w:color="BFBFBF"/>
+              <w:left w:val="single" w:sz="6" w:space="0" w:color="BFBFBF"/>
+              <w:bottom w:val="single" w:sz="6" w:space="0" w:color="BFBFBF"/>
+              <w:right w:val="single" w:sz="6" w:space="0" w:color="BFBFBF"/>
+            </w:tcBorders>
+            <w:shd w:val="clear" w:color="auto" w:fill="auto"/>
+            <w:hideMark/>
+          </w:tcPr>
+          <w:p>
+            <w:pPr>
+              <w:spacing w:after="0" w:line="240" w:lineRule="auto"/>
+              <w:textAlignment w:val="baseline"/>
+              <w:rPr>
+                <w:rFonts w:ascii="Times New Roman" w:eastAsia="Times New Roman" w:hAnsi="Times New Roman" w:cs="Times New Roman"/>
+                <w:sz w:val="24"/>
+                <w:szCs w:val="24"/>
+                <w:lang w:eastAsia="es-CL"/>
+              </w:rPr>
+            </w:pPr>
+            <w:r>
+              <w:rPr>
+                <w:rFonts w:ascii="Calibri" w:eastAsia="Times New Roman" w:hAnsi="Calibri" w:cs="Calibri"/>
+                <w:color w:val="767171"/>
+                <w:sz w:val="18"/>
+                <w:szCs w:val="18"/>
+                <w:lang w:eastAsia="es-CL"/>
+              </w:rPr>
+              <w:t>Presentamos  evidencias que cumplen los estándares de calidad de la disciplina de manera aceptable, es decir alcanzando mínimos de calidad. </w:t>
             </w:r>
           </w:p>
         </w:tc>
@@ -2590,6 +2458,16 @@
                 <w:lang w:eastAsia="es-CL"/>
               </w:rPr>
               <w:t> </w:t>
+            </w:r>
+            <w:r>
+              <w:rPr>
+                <w:rFonts w:ascii="Calibri" w:eastAsia="Times New Roman" w:hAnsi="Calibri" w:cs="Calibri"/>
+                <w:color w:val="1F4E79"/>
+                <w:sz w:val="14"/>
+                <w:szCs w:val="14"/>
+                <w:lang w:eastAsia="es-CL"/>
+              </w:rPr>
+              <w:t>CL</w:t>
             </w:r>
           </w:p>
         </w:tc>
@@ -2855,6 +2733,16 @@
               </w:rPr>
               <w:t> </w:t>
             </w:r>
+            <w:r>
+              <w:rPr>
+                <w:rFonts w:ascii="Calibri" w:eastAsia="Times New Roman" w:hAnsi="Calibri" w:cs="Calibri"/>
+                <w:color w:val="1F4E79"/>
+                <w:sz w:val="14"/>
+                <w:szCs w:val="14"/>
+                <w:lang w:eastAsia="es-CL"/>
+              </w:rPr>
+              <w:t>CL</w:t>
+            </w:r>
           </w:p>
         </w:tc>
       </w:tr>
@@ -3010,200 +2898,112 @@
                 <w:szCs w:val="18"/>
                 <w:lang w:eastAsia="es-CL"/>
               </w:rPr>
-              <w:t> Utilizamos siempre un lenguaje técnico y pertinente de mi disciplina, tanto en las presentaciones orales como en el contenido de los documentos </w:t>
-            </w:r>
-            <w:proofErr w:type="gramStart"/>
-            <w:r>
-              <w:rPr>
-                <w:rFonts w:ascii="Calibri" w:eastAsia="Times New Roman" w:hAnsi="Calibri" w:cs="Calibri"/>
-                <w:color w:val="767171"/>
-                <w:sz w:val="18"/>
-                <w:szCs w:val="18"/>
-                <w:lang w:eastAsia="es-CL"/>
-              </w:rPr>
-              <w:t>formales  que</w:t>
-            </w:r>
-            <w:proofErr w:type="gramEnd"/>
-            <w:r>
-              <w:rPr>
-                <w:rFonts w:ascii="Calibri" w:eastAsia="Times New Roman" w:hAnsi="Calibri" w:cs="Calibri"/>
-                <w:color w:val="767171"/>
-                <w:sz w:val="18"/>
-                <w:szCs w:val="18"/>
-                <w:lang w:eastAsia="es-CL"/>
-              </w:rPr>
-              <w:t> acompañan esta asignatura.  </w:t>
-            </w:r>
-          </w:p>
-        </w:tc>
-        <w:tc>
-          <w:tcPr>
-            <w:tcW w:w="0" w:type="auto"/>
-            <w:tcBorders>
-              <w:top w:val="single" w:sz="6" w:space="0" w:color="BFBFBF"/>
-              <w:left w:val="single" w:sz="6" w:space="0" w:color="BFBFBF"/>
-              <w:bottom w:val="single" w:sz="6" w:space="0" w:color="BFBFBF"/>
-              <w:right w:val="single" w:sz="6" w:space="0" w:color="BFBFBF"/>
-            </w:tcBorders>
-            <w:shd w:val="clear" w:color="auto" w:fill="auto"/>
-            <w:hideMark/>
-          </w:tcPr>
-          <w:p>
-            <w:pPr>
-              <w:spacing w:after="0" w:line="240" w:lineRule="auto"/>
-              <w:textAlignment w:val="baseline"/>
-              <w:rPr>
-                <w:rFonts w:ascii="Times New Roman" w:eastAsia="Times New Roman" w:hAnsi="Times New Roman" w:cs="Times New Roman"/>
-                <w:sz w:val="24"/>
-                <w:szCs w:val="24"/>
-                <w:lang w:eastAsia="es-CL"/>
-              </w:rPr>
-            </w:pPr>
-            <w:r>
-              <w:rPr>
-                <w:rFonts w:ascii="Calibri" w:eastAsia="Times New Roman" w:hAnsi="Calibri" w:cs="Calibri"/>
-                <w:color w:val="767171"/>
-                <w:sz w:val="18"/>
-                <w:szCs w:val="18"/>
-                <w:lang w:eastAsia="es-CL"/>
-              </w:rPr>
-              <w:t> Utilizamos la mayoría de las veces un lenguaje técnico y pertinente de mi disciplina, tanto en las presentaciones orales como en el contenido de los documentos </w:t>
-            </w:r>
-            <w:proofErr w:type="gramStart"/>
-            <w:r>
-              <w:rPr>
-                <w:rFonts w:ascii="Calibri" w:eastAsia="Times New Roman" w:hAnsi="Calibri" w:cs="Calibri"/>
-                <w:color w:val="767171"/>
-                <w:sz w:val="18"/>
-                <w:szCs w:val="18"/>
-                <w:lang w:eastAsia="es-CL"/>
-              </w:rPr>
-              <w:t>formales  que</w:t>
-            </w:r>
-            <w:proofErr w:type="gramEnd"/>
-            <w:r>
-              <w:rPr>
-                <w:rFonts w:ascii="Calibri" w:eastAsia="Times New Roman" w:hAnsi="Calibri" w:cs="Calibri"/>
-                <w:color w:val="767171"/>
-                <w:sz w:val="18"/>
-                <w:szCs w:val="18"/>
-                <w:lang w:eastAsia="es-CL"/>
-              </w:rPr>
-              <w:t> acompañan esta asignatura.  </w:t>
-            </w:r>
-          </w:p>
-        </w:tc>
-        <w:tc>
-          <w:tcPr>
-            <w:tcW w:w="0" w:type="auto"/>
-            <w:tcBorders>
-              <w:top w:val="single" w:sz="6" w:space="0" w:color="BFBFBF"/>
-              <w:left w:val="single" w:sz="6" w:space="0" w:color="BFBFBF"/>
-              <w:bottom w:val="single" w:sz="6" w:space="0" w:color="BFBFBF"/>
-              <w:right w:val="single" w:sz="6" w:space="0" w:color="BFBFBF"/>
-            </w:tcBorders>
-            <w:shd w:val="clear" w:color="auto" w:fill="auto"/>
-            <w:hideMark/>
-          </w:tcPr>
-          <w:p>
-            <w:pPr>
-              <w:spacing w:after="0" w:line="240" w:lineRule="auto"/>
-              <w:textAlignment w:val="baseline"/>
-              <w:rPr>
-                <w:rFonts w:ascii="Times New Roman" w:eastAsia="Times New Roman" w:hAnsi="Times New Roman" w:cs="Times New Roman"/>
-                <w:sz w:val="24"/>
-                <w:szCs w:val="24"/>
-                <w:lang w:eastAsia="es-CL"/>
-              </w:rPr>
-            </w:pPr>
-            <w:r>
-              <w:rPr>
-                <w:rFonts w:ascii="Calibri" w:eastAsia="Times New Roman" w:hAnsi="Calibri" w:cs="Calibri"/>
-                <w:color w:val="767171"/>
-                <w:sz w:val="18"/>
-                <w:szCs w:val="18"/>
-                <w:lang w:eastAsia="es-CL"/>
-              </w:rPr>
-              <w:t>Utilizamos en ocasiones un lenguaje técnico y pertinente de mi disciplina, tanto en las presentaciones orales como en el contenido de los documentos </w:t>
-            </w:r>
-            <w:proofErr w:type="gramStart"/>
-            <w:r>
-              <w:rPr>
-                <w:rFonts w:ascii="Calibri" w:eastAsia="Times New Roman" w:hAnsi="Calibri" w:cs="Calibri"/>
-                <w:color w:val="767171"/>
-                <w:sz w:val="18"/>
-                <w:szCs w:val="18"/>
-                <w:lang w:eastAsia="es-CL"/>
-              </w:rPr>
-              <w:t>formales  que</w:t>
-            </w:r>
-            <w:proofErr w:type="gramEnd"/>
-            <w:r>
-              <w:rPr>
-                <w:rFonts w:ascii="Calibri" w:eastAsia="Times New Roman" w:hAnsi="Calibri" w:cs="Calibri"/>
-                <w:color w:val="767171"/>
-                <w:sz w:val="18"/>
-                <w:szCs w:val="18"/>
-                <w:lang w:eastAsia="es-CL"/>
-              </w:rPr>
-              <w:t> acompañan esta asignatura.  </w:t>
-            </w:r>
-          </w:p>
-        </w:tc>
-        <w:tc>
-          <w:tcPr>
-            <w:tcW w:w="0" w:type="auto"/>
-            <w:tcBorders>
-              <w:top w:val="single" w:sz="6" w:space="0" w:color="BFBFBF"/>
-              <w:left w:val="single" w:sz="6" w:space="0" w:color="BFBFBF"/>
-              <w:bottom w:val="single" w:sz="6" w:space="0" w:color="BFBFBF"/>
-              <w:right w:val="single" w:sz="6" w:space="0" w:color="BFBFBF"/>
-            </w:tcBorders>
-            <w:shd w:val="clear" w:color="auto" w:fill="auto"/>
-            <w:hideMark/>
-          </w:tcPr>
-          <w:p>
-            <w:pPr>
-              <w:spacing w:after="0" w:line="240" w:lineRule="auto"/>
-              <w:textAlignment w:val="baseline"/>
-              <w:rPr>
-                <w:rFonts w:ascii="Times New Roman" w:eastAsia="Times New Roman" w:hAnsi="Times New Roman" w:cs="Times New Roman"/>
-                <w:sz w:val="24"/>
-                <w:szCs w:val="24"/>
-                <w:lang w:eastAsia="es-CL"/>
-              </w:rPr>
-            </w:pPr>
-            <w:r>
-              <w:rPr>
-                <w:rFonts w:ascii="Calibri" w:eastAsia="Times New Roman" w:hAnsi="Calibri" w:cs="Calibri"/>
-                <w:color w:val="767171"/>
-                <w:sz w:val="18"/>
-                <w:szCs w:val="18"/>
-                <w:lang w:eastAsia="es-CL"/>
-              </w:rPr>
-              <w:t>No Utilizamos un lenguaje técnico y pertinente de mi disciplina, tanto en las presentaciones orales como en el contenido de los documentos </w:t>
-            </w:r>
-            <w:proofErr w:type="gramStart"/>
-            <w:r>
-              <w:rPr>
-                <w:rFonts w:ascii="Calibri" w:eastAsia="Times New Roman" w:hAnsi="Calibri" w:cs="Calibri"/>
-                <w:color w:val="767171"/>
-                <w:sz w:val="18"/>
-                <w:szCs w:val="18"/>
-                <w:lang w:eastAsia="es-CL"/>
-              </w:rPr>
-              <w:t>formales  que</w:t>
-            </w:r>
-            <w:proofErr w:type="gramEnd"/>
-            <w:r>
-              <w:rPr>
-                <w:rFonts w:ascii="Calibri" w:eastAsia="Times New Roman" w:hAnsi="Calibri" w:cs="Calibri"/>
-                <w:color w:val="767171"/>
-                <w:sz w:val="18"/>
-                <w:szCs w:val="18"/>
-                <w:lang w:eastAsia="es-CL"/>
-              </w:rPr>
-              <w:t> acompañan esta asignatura.  </w:t>
+              <w:t> Utilizamos siempre un lenguaje técnico y pertinente de mi disciplina, tanto en las presentaciones orales como en el contenido de los documentos formales  que acompañan esta asignatura.  </w:t>
+            </w:r>
+          </w:p>
+        </w:tc>
+        <w:tc>
+          <w:tcPr>
+            <w:tcW w:w="0" w:type="auto"/>
+            <w:tcBorders>
+              <w:top w:val="single" w:sz="6" w:space="0" w:color="BFBFBF"/>
+              <w:left w:val="single" w:sz="6" w:space="0" w:color="BFBFBF"/>
+              <w:bottom w:val="single" w:sz="6" w:space="0" w:color="BFBFBF"/>
+              <w:right w:val="single" w:sz="6" w:space="0" w:color="BFBFBF"/>
+            </w:tcBorders>
+            <w:shd w:val="clear" w:color="auto" w:fill="auto"/>
+            <w:hideMark/>
+          </w:tcPr>
+          <w:p>
+            <w:pPr>
+              <w:spacing w:after="0" w:line="240" w:lineRule="auto"/>
+              <w:textAlignment w:val="baseline"/>
+              <w:rPr>
+                <w:rFonts w:ascii="Times New Roman" w:eastAsia="Times New Roman" w:hAnsi="Times New Roman" w:cs="Times New Roman"/>
+                <w:sz w:val="24"/>
+                <w:szCs w:val="24"/>
+                <w:lang w:eastAsia="es-CL"/>
+              </w:rPr>
+            </w:pPr>
+            <w:r>
+              <w:rPr>
+                <w:rFonts w:ascii="Calibri" w:eastAsia="Times New Roman" w:hAnsi="Calibri" w:cs="Calibri"/>
+                <w:color w:val="767171"/>
+                <w:sz w:val="18"/>
+                <w:szCs w:val="18"/>
+                <w:lang w:eastAsia="es-CL"/>
+              </w:rPr>
+              <w:t> Utilizamos la mayoría de las veces un lenguaje técnico y pertinente de mi disciplina, tanto en las presentaciones orales como en el contenido de los documentos formales  que acompañan esta asignatura.  </w:t>
+            </w:r>
+          </w:p>
+        </w:tc>
+        <w:tc>
+          <w:tcPr>
+            <w:tcW w:w="0" w:type="auto"/>
+            <w:tcBorders>
+              <w:top w:val="single" w:sz="6" w:space="0" w:color="BFBFBF"/>
+              <w:left w:val="single" w:sz="6" w:space="0" w:color="BFBFBF"/>
+              <w:bottom w:val="single" w:sz="6" w:space="0" w:color="BFBFBF"/>
+              <w:right w:val="single" w:sz="6" w:space="0" w:color="BFBFBF"/>
+            </w:tcBorders>
+            <w:shd w:val="clear" w:color="auto" w:fill="auto"/>
+            <w:hideMark/>
+          </w:tcPr>
+          <w:p>
+            <w:pPr>
+              <w:spacing w:after="0" w:line="240" w:lineRule="auto"/>
+              <w:textAlignment w:val="baseline"/>
+              <w:rPr>
+                <w:rFonts w:ascii="Times New Roman" w:eastAsia="Times New Roman" w:hAnsi="Times New Roman" w:cs="Times New Roman"/>
+                <w:sz w:val="24"/>
+                <w:szCs w:val="24"/>
+                <w:lang w:eastAsia="es-CL"/>
+              </w:rPr>
+            </w:pPr>
+            <w:r>
+              <w:rPr>
+                <w:rFonts w:ascii="Calibri" w:eastAsia="Times New Roman" w:hAnsi="Calibri" w:cs="Calibri"/>
+                <w:color w:val="767171"/>
+                <w:sz w:val="18"/>
+                <w:szCs w:val="18"/>
+                <w:lang w:eastAsia="es-CL"/>
+              </w:rPr>
+              <w:t>Utilizamos en ocasiones un lenguaje técnico y pertinente de mi disciplina, tanto en las presentaciones orales como en el contenido de los documentos formales  que acompañan esta asignatura.  </w:t>
+            </w:r>
+          </w:p>
+        </w:tc>
+        <w:tc>
+          <w:tcPr>
+            <w:tcW w:w="0" w:type="auto"/>
+            <w:tcBorders>
+              <w:top w:val="single" w:sz="6" w:space="0" w:color="BFBFBF"/>
+              <w:left w:val="single" w:sz="6" w:space="0" w:color="BFBFBF"/>
+              <w:bottom w:val="single" w:sz="6" w:space="0" w:color="BFBFBF"/>
+              <w:right w:val="single" w:sz="6" w:space="0" w:color="BFBFBF"/>
+            </w:tcBorders>
+            <w:shd w:val="clear" w:color="auto" w:fill="auto"/>
+            <w:hideMark/>
+          </w:tcPr>
+          <w:p>
+            <w:pPr>
+              <w:spacing w:after="0" w:line="240" w:lineRule="auto"/>
+              <w:textAlignment w:val="baseline"/>
+              <w:rPr>
+                <w:rFonts w:ascii="Times New Roman" w:eastAsia="Times New Roman" w:hAnsi="Times New Roman" w:cs="Times New Roman"/>
+                <w:sz w:val="24"/>
+                <w:szCs w:val="24"/>
+                <w:lang w:eastAsia="es-CL"/>
+              </w:rPr>
+            </w:pPr>
+            <w:r>
+              <w:rPr>
+                <w:rFonts w:ascii="Calibri" w:eastAsia="Times New Roman" w:hAnsi="Calibri" w:cs="Calibri"/>
+                <w:color w:val="767171"/>
+                <w:sz w:val="18"/>
+                <w:szCs w:val="18"/>
+                <w:lang w:eastAsia="es-CL"/>
+              </w:rPr>
+              <w:t>No Utilizamos un lenguaje técnico y pertinente de mi disciplina, tanto en las presentaciones orales como en el contenido de los documentos formales  que acompañan esta asignatura.  </w:t>
             </w:r>
           </w:p>
         </w:tc>
@@ -3239,6 +3039,16 @@
                 <w:lang w:eastAsia="es-CL"/>
               </w:rPr>
               <w:t> </w:t>
+            </w:r>
+            <w:r>
+              <w:rPr>
+                <w:rFonts w:ascii="Calibri" w:eastAsia="Times New Roman" w:hAnsi="Calibri" w:cs="Calibri"/>
+                <w:color w:val="1F4E79"/>
+                <w:sz w:val="14"/>
+                <w:szCs w:val="14"/>
+                <w:lang w:eastAsia="es-CL"/>
+              </w:rPr>
+              <w:t>CL</w:t>
             </w:r>
           </w:p>
         </w:tc>
@@ -3503,6 +3313,16 @@
               </w:rPr>
               <w:t> </w:t>
             </w:r>
+            <w:r>
+              <w:rPr>
+                <w:rFonts w:ascii="Calibri" w:eastAsia="Times New Roman" w:hAnsi="Calibri" w:cs="Calibri"/>
+                <w:color w:val="1F4E79"/>
+                <w:sz w:val="14"/>
+                <w:szCs w:val="14"/>
+                <w:lang w:eastAsia="es-CL"/>
+              </w:rPr>
+              <w:t>CL</w:t>
+            </w:r>
           </w:p>
         </w:tc>
       </w:tr>
@@ -3648,51 +3468,7 @@
                 <w:lang w:eastAsia="es-CL"/>
               </w:rPr>
               <w:lastRenderedPageBreak/>
-              <w:t xml:space="preserve">Implementamos la totalidad de los componentes del Front </w:t>
-            </w:r>
-            <w:proofErr w:type="spellStart"/>
-            <w:r>
-              <w:rPr>
-                <w:rFonts w:ascii="Calibri" w:eastAsia="Times New Roman" w:hAnsi="Calibri" w:cs="Calibri"/>
-                <w:color w:val="767171"/>
-                <w:sz w:val="18"/>
-                <w:szCs w:val="18"/>
-                <w:lang w:eastAsia="es-CL"/>
-              </w:rPr>
-              <w:t>End</w:t>
-            </w:r>
-            <w:proofErr w:type="spellEnd"/>
-            <w:r>
-              <w:rPr>
-                <w:rFonts w:ascii="Calibri" w:eastAsia="Times New Roman" w:hAnsi="Calibri" w:cs="Calibri"/>
-                <w:color w:val="767171"/>
-                <w:sz w:val="18"/>
-                <w:szCs w:val="18"/>
-                <w:lang w:eastAsia="es-CL"/>
-              </w:rPr>
-              <w:t xml:space="preserve"> con el Back </w:t>
-            </w:r>
-            <w:proofErr w:type="spellStart"/>
-            <w:r>
-              <w:rPr>
-                <w:rFonts w:ascii="Calibri" w:eastAsia="Times New Roman" w:hAnsi="Calibri" w:cs="Calibri"/>
-                <w:color w:val="767171"/>
-                <w:sz w:val="18"/>
-                <w:szCs w:val="18"/>
-                <w:lang w:eastAsia="es-CL"/>
-              </w:rPr>
-              <w:t>End</w:t>
-            </w:r>
-            <w:proofErr w:type="spellEnd"/>
-            <w:r>
-              <w:rPr>
-                <w:rFonts w:ascii="Calibri" w:eastAsia="Times New Roman" w:hAnsi="Calibri" w:cs="Calibri"/>
-                <w:color w:val="767171"/>
-                <w:sz w:val="18"/>
-                <w:szCs w:val="18"/>
-                <w:lang w:eastAsia="es-CL"/>
-              </w:rPr>
-              <w:t xml:space="preserve"> comprometidos para la fase 2. </w:t>
+              <w:t>Implementamos la totalidad de los componentes del Front End con el Back End comprometidos para la fase 2. </w:t>
             </w:r>
           </w:p>
           <w:p>
@@ -3749,130 +3525,42 @@
                 <w:szCs w:val="18"/>
                 <w:lang w:eastAsia="es-CL"/>
               </w:rPr>
-              <w:t xml:space="preserve">Implementamos entre el 79% y el 50% de los componentes del Front </w:t>
-            </w:r>
-            <w:proofErr w:type="spellStart"/>
-            <w:r>
-              <w:rPr>
-                <w:rFonts w:ascii="Calibri" w:eastAsia="Times New Roman" w:hAnsi="Calibri" w:cs="Calibri"/>
-                <w:color w:val="767171"/>
-                <w:sz w:val="18"/>
-                <w:szCs w:val="18"/>
-                <w:lang w:eastAsia="es-CL"/>
-              </w:rPr>
-              <w:t>End</w:t>
-            </w:r>
-            <w:proofErr w:type="spellEnd"/>
-            <w:r>
-              <w:rPr>
-                <w:rFonts w:ascii="Calibri" w:eastAsia="Times New Roman" w:hAnsi="Calibri" w:cs="Calibri"/>
-                <w:color w:val="767171"/>
-                <w:sz w:val="18"/>
-                <w:szCs w:val="18"/>
-                <w:lang w:eastAsia="es-CL"/>
-              </w:rPr>
-              <w:t xml:space="preserve"> con el Back </w:t>
-            </w:r>
-            <w:proofErr w:type="spellStart"/>
-            <w:r>
-              <w:rPr>
-                <w:rFonts w:ascii="Calibri" w:eastAsia="Times New Roman" w:hAnsi="Calibri" w:cs="Calibri"/>
-                <w:color w:val="767171"/>
-                <w:sz w:val="18"/>
-                <w:szCs w:val="18"/>
-                <w:lang w:eastAsia="es-CL"/>
-              </w:rPr>
-              <w:t>End</w:t>
-            </w:r>
-            <w:proofErr w:type="spellEnd"/>
-            <w:r>
-              <w:rPr>
-                <w:rFonts w:ascii="Calibri" w:eastAsia="Times New Roman" w:hAnsi="Calibri" w:cs="Calibri"/>
-                <w:color w:val="767171"/>
-                <w:sz w:val="18"/>
-                <w:szCs w:val="18"/>
-                <w:lang w:eastAsia="es-CL"/>
-              </w:rPr>
-              <w:t xml:space="preserve"> comprometidos para la fase 2 </w:t>
-            </w:r>
-          </w:p>
-        </w:tc>
-        <w:tc>
-          <w:tcPr>
-            <w:tcW w:w="0" w:type="auto"/>
-            <w:tcBorders>
-              <w:top w:val="single" w:sz="6" w:space="0" w:color="BFBFBF"/>
-              <w:left w:val="single" w:sz="6" w:space="0" w:color="BFBFBF"/>
-              <w:bottom w:val="single" w:sz="6" w:space="0" w:color="BFBFBF"/>
-              <w:right w:val="single" w:sz="6" w:space="0" w:color="BFBFBF"/>
-            </w:tcBorders>
-            <w:shd w:val="clear" w:color="auto" w:fill="auto"/>
-            <w:hideMark/>
-          </w:tcPr>
-          <w:p>
-            <w:pPr>
-              <w:spacing w:after="0" w:line="240" w:lineRule="auto"/>
-              <w:textAlignment w:val="baseline"/>
-              <w:rPr>
-                <w:rFonts w:ascii="Times New Roman" w:eastAsia="Times New Roman" w:hAnsi="Times New Roman" w:cs="Times New Roman"/>
-                <w:sz w:val="24"/>
-                <w:szCs w:val="24"/>
-                <w:lang w:eastAsia="es-CL"/>
-              </w:rPr>
-            </w:pPr>
-            <w:r>
-              <w:rPr>
-                <w:rFonts w:ascii="Calibri" w:eastAsia="Times New Roman" w:hAnsi="Calibri" w:cs="Calibri"/>
-                <w:color w:val="767171"/>
-                <w:sz w:val="18"/>
-                <w:szCs w:val="18"/>
-                <w:lang w:eastAsia="es-CL"/>
-              </w:rPr>
-              <w:t xml:space="preserve">Se implementamos entre el 49% y el 25% de los componentes del Front </w:t>
-            </w:r>
-            <w:proofErr w:type="spellStart"/>
-            <w:r>
-              <w:rPr>
-                <w:rFonts w:ascii="Calibri" w:eastAsia="Times New Roman" w:hAnsi="Calibri" w:cs="Calibri"/>
-                <w:color w:val="767171"/>
-                <w:sz w:val="18"/>
-                <w:szCs w:val="18"/>
-                <w:lang w:eastAsia="es-CL"/>
-              </w:rPr>
-              <w:t>End</w:t>
-            </w:r>
-            <w:proofErr w:type="spellEnd"/>
-            <w:r>
-              <w:rPr>
-                <w:rFonts w:ascii="Calibri" w:eastAsia="Times New Roman" w:hAnsi="Calibri" w:cs="Calibri"/>
-                <w:color w:val="767171"/>
-                <w:sz w:val="18"/>
-                <w:szCs w:val="18"/>
-                <w:lang w:eastAsia="es-CL"/>
-              </w:rPr>
-              <w:t xml:space="preserve"> con el Back </w:t>
-            </w:r>
-            <w:proofErr w:type="spellStart"/>
-            <w:r>
-              <w:rPr>
-                <w:rFonts w:ascii="Calibri" w:eastAsia="Times New Roman" w:hAnsi="Calibri" w:cs="Calibri"/>
-                <w:color w:val="767171"/>
-                <w:sz w:val="18"/>
-                <w:szCs w:val="18"/>
-                <w:lang w:eastAsia="es-CL"/>
-              </w:rPr>
-              <w:t>End</w:t>
-            </w:r>
-            <w:proofErr w:type="spellEnd"/>
-            <w:r>
-              <w:rPr>
-                <w:rFonts w:ascii="Calibri" w:eastAsia="Times New Roman" w:hAnsi="Calibri" w:cs="Calibri"/>
-                <w:color w:val="767171"/>
-                <w:sz w:val="18"/>
-                <w:szCs w:val="18"/>
-                <w:lang w:eastAsia="es-CL"/>
-              </w:rPr>
-              <w:t xml:space="preserve"> comprometidos para la fase 2. </w:t>
+              <w:t>Implementamos entre el 79% y el 50% de los componentes del Front End con el Back End comprometidos para la fase 2 </w:t>
+            </w:r>
+          </w:p>
+        </w:tc>
+        <w:tc>
+          <w:tcPr>
+            <w:tcW w:w="0" w:type="auto"/>
+            <w:tcBorders>
+              <w:top w:val="single" w:sz="6" w:space="0" w:color="BFBFBF"/>
+              <w:left w:val="single" w:sz="6" w:space="0" w:color="BFBFBF"/>
+              <w:bottom w:val="single" w:sz="6" w:space="0" w:color="BFBFBF"/>
+              <w:right w:val="single" w:sz="6" w:space="0" w:color="BFBFBF"/>
+            </w:tcBorders>
+            <w:shd w:val="clear" w:color="auto" w:fill="auto"/>
+            <w:hideMark/>
+          </w:tcPr>
+          <w:p>
+            <w:pPr>
+              <w:spacing w:after="0" w:line="240" w:lineRule="auto"/>
+              <w:textAlignment w:val="baseline"/>
+              <w:rPr>
+                <w:rFonts w:ascii="Times New Roman" w:eastAsia="Times New Roman" w:hAnsi="Times New Roman" w:cs="Times New Roman"/>
+                <w:sz w:val="24"/>
+                <w:szCs w:val="24"/>
+                <w:lang w:eastAsia="es-CL"/>
+              </w:rPr>
+            </w:pPr>
+            <w:r>
+              <w:rPr>
+                <w:rFonts w:ascii="Calibri" w:eastAsia="Times New Roman" w:hAnsi="Calibri" w:cs="Calibri"/>
+                <w:color w:val="767171"/>
+                <w:sz w:val="18"/>
+                <w:szCs w:val="18"/>
+                <w:lang w:eastAsia="es-CL"/>
+              </w:rPr>
+              <w:t>Se implementamos entre el 49% y el 25% de los componentes del Front End con el Back End comprometidos para la fase 2. </w:t>
             </w:r>
           </w:p>
           <w:p>
@@ -3929,51 +3617,7 @@
                 <w:szCs w:val="18"/>
                 <w:lang w:eastAsia="es-CL"/>
               </w:rPr>
-              <w:t xml:space="preserve">Implementamos menos del 25% de los componentes del Front </w:t>
-            </w:r>
-            <w:proofErr w:type="spellStart"/>
-            <w:r>
-              <w:rPr>
-                <w:rFonts w:ascii="Calibri" w:eastAsia="Times New Roman" w:hAnsi="Calibri" w:cs="Calibri"/>
-                <w:color w:val="767171"/>
-                <w:sz w:val="18"/>
-                <w:szCs w:val="18"/>
-                <w:lang w:eastAsia="es-CL"/>
-              </w:rPr>
-              <w:t>End</w:t>
-            </w:r>
-            <w:proofErr w:type="spellEnd"/>
-            <w:r>
-              <w:rPr>
-                <w:rFonts w:ascii="Calibri" w:eastAsia="Times New Roman" w:hAnsi="Calibri" w:cs="Calibri"/>
-                <w:color w:val="767171"/>
-                <w:sz w:val="18"/>
-                <w:szCs w:val="18"/>
-                <w:lang w:eastAsia="es-CL"/>
-              </w:rPr>
-              <w:t xml:space="preserve"> con el Back </w:t>
-            </w:r>
-            <w:proofErr w:type="spellStart"/>
-            <w:r>
-              <w:rPr>
-                <w:rFonts w:ascii="Calibri" w:eastAsia="Times New Roman" w:hAnsi="Calibri" w:cs="Calibri"/>
-                <w:color w:val="767171"/>
-                <w:sz w:val="18"/>
-                <w:szCs w:val="18"/>
-                <w:lang w:eastAsia="es-CL"/>
-              </w:rPr>
-              <w:t>End</w:t>
-            </w:r>
-            <w:proofErr w:type="spellEnd"/>
-            <w:r>
-              <w:rPr>
-                <w:rFonts w:ascii="Calibri" w:eastAsia="Times New Roman" w:hAnsi="Calibri" w:cs="Calibri"/>
-                <w:color w:val="767171"/>
-                <w:sz w:val="18"/>
-                <w:szCs w:val="18"/>
-                <w:lang w:eastAsia="es-CL"/>
-              </w:rPr>
-              <w:t xml:space="preserve"> comprometidos para la fase 2. </w:t>
+              <w:t>Implementamos menos del 25% de los componentes del Front End con el Back End comprometidos para la fase 2. </w:t>
             </w:r>
           </w:p>
           <w:p>
@@ -4031,6 +3675,16 @@
                 <w:lang w:eastAsia="es-CL"/>
               </w:rPr>
               <w:t> </w:t>
+            </w:r>
+            <w:r>
+              <w:rPr>
+                <w:rFonts w:ascii="Calibri" w:eastAsia="Times New Roman" w:hAnsi="Calibri" w:cs="Calibri"/>
+                <w:color w:val="1F4E79"/>
+                <w:sz w:val="14"/>
+                <w:szCs w:val="14"/>
+                <w:lang w:eastAsia="es-CL"/>
+              </w:rPr>
+              <w:t>CL</w:t>
             </w:r>
           </w:p>
         </w:tc>
@@ -4201,86 +3855,42 @@
                 <w:szCs w:val="18"/>
                 <w:lang w:eastAsia="es-CL"/>
               </w:rPr>
-              <w:t xml:space="preserve">Efectuamos la manipulación de los datos entre el 49% y el 25% de requerimientos comprometidos para la fase </w:t>
-            </w:r>
-            <w:proofErr w:type="gramStart"/>
-            <w:r>
-              <w:rPr>
-                <w:rFonts w:ascii="Calibri" w:eastAsia="Times New Roman" w:hAnsi="Calibri" w:cs="Calibri"/>
-                <w:color w:val="767171"/>
-                <w:sz w:val="18"/>
-                <w:szCs w:val="18"/>
-                <w:lang w:eastAsia="es-CL"/>
-              </w:rPr>
-              <w:t>2 .</w:t>
-            </w:r>
-            <w:proofErr w:type="gramEnd"/>
-            <w:r>
-              <w:rPr>
-                <w:rFonts w:ascii="Calibri" w:eastAsia="Times New Roman" w:hAnsi="Calibri" w:cs="Calibri"/>
-                <w:color w:val="767171"/>
-                <w:sz w:val="18"/>
-                <w:szCs w:val="18"/>
-                <w:lang w:eastAsia="es-CL"/>
-              </w:rPr>
-              <w:t> </w:t>
-            </w:r>
-          </w:p>
-        </w:tc>
-        <w:tc>
-          <w:tcPr>
-            <w:tcW w:w="0" w:type="auto"/>
-            <w:tcBorders>
-              <w:top w:val="single" w:sz="6" w:space="0" w:color="BFBFBF"/>
-              <w:left w:val="single" w:sz="6" w:space="0" w:color="BFBFBF"/>
-              <w:bottom w:val="single" w:sz="6" w:space="0" w:color="BFBFBF"/>
-              <w:right w:val="single" w:sz="6" w:space="0" w:color="BFBFBF"/>
-            </w:tcBorders>
-            <w:shd w:val="clear" w:color="auto" w:fill="auto"/>
-            <w:hideMark/>
-          </w:tcPr>
-          <w:p>
-            <w:pPr>
-              <w:spacing w:after="0" w:line="240" w:lineRule="auto"/>
-              <w:textAlignment w:val="baseline"/>
-              <w:rPr>
-                <w:rFonts w:ascii="Times New Roman" w:eastAsia="Times New Roman" w:hAnsi="Times New Roman" w:cs="Times New Roman"/>
-                <w:sz w:val="24"/>
-                <w:szCs w:val="24"/>
-                <w:lang w:eastAsia="es-CL"/>
-              </w:rPr>
-            </w:pPr>
-            <w:r>
-              <w:rPr>
-                <w:rFonts w:ascii="Calibri" w:eastAsia="Times New Roman" w:hAnsi="Calibri" w:cs="Calibri"/>
-                <w:color w:val="767171"/>
-                <w:sz w:val="18"/>
-                <w:szCs w:val="18"/>
-                <w:lang w:eastAsia="es-CL"/>
-              </w:rPr>
-              <w:t xml:space="preserve">Efectuamos la manipulación de los datos en menos del 25% de requerimientos comprometidos para la fase </w:t>
-            </w:r>
-            <w:proofErr w:type="gramStart"/>
-            <w:r>
-              <w:rPr>
-                <w:rFonts w:ascii="Calibri" w:eastAsia="Times New Roman" w:hAnsi="Calibri" w:cs="Calibri"/>
-                <w:color w:val="767171"/>
-                <w:sz w:val="18"/>
-                <w:szCs w:val="18"/>
-                <w:lang w:eastAsia="es-CL"/>
-              </w:rPr>
-              <w:t>2 .</w:t>
-            </w:r>
-            <w:proofErr w:type="gramEnd"/>
-            <w:r>
-              <w:rPr>
-                <w:rFonts w:ascii="Calibri" w:eastAsia="Times New Roman" w:hAnsi="Calibri" w:cs="Calibri"/>
-                <w:color w:val="767171"/>
-                <w:sz w:val="18"/>
-                <w:szCs w:val="18"/>
-                <w:lang w:eastAsia="es-CL"/>
-              </w:rPr>
-              <w:t> </w:t>
+              <w:t>Efectuamos la manipulación de los datos entre el 49% y el 25% de requerimientos comprometidos para la fase 2 . </w:t>
+            </w:r>
+          </w:p>
+        </w:tc>
+        <w:tc>
+          <w:tcPr>
+            <w:tcW w:w="0" w:type="auto"/>
+            <w:tcBorders>
+              <w:top w:val="single" w:sz="6" w:space="0" w:color="BFBFBF"/>
+              <w:left w:val="single" w:sz="6" w:space="0" w:color="BFBFBF"/>
+              <w:bottom w:val="single" w:sz="6" w:space="0" w:color="BFBFBF"/>
+              <w:right w:val="single" w:sz="6" w:space="0" w:color="BFBFBF"/>
+            </w:tcBorders>
+            <w:shd w:val="clear" w:color="auto" w:fill="auto"/>
+            <w:hideMark/>
+          </w:tcPr>
+          <w:p>
+            <w:pPr>
+              <w:spacing w:after="0" w:line="240" w:lineRule="auto"/>
+              <w:textAlignment w:val="baseline"/>
+              <w:rPr>
+                <w:rFonts w:ascii="Times New Roman" w:eastAsia="Times New Roman" w:hAnsi="Times New Roman" w:cs="Times New Roman"/>
+                <w:sz w:val="24"/>
+                <w:szCs w:val="24"/>
+                <w:lang w:eastAsia="es-CL"/>
+              </w:rPr>
+            </w:pPr>
+            <w:r>
+              <w:rPr>
+                <w:rFonts w:ascii="Calibri" w:eastAsia="Times New Roman" w:hAnsi="Calibri" w:cs="Calibri"/>
+                <w:color w:val="767171"/>
+                <w:sz w:val="18"/>
+                <w:szCs w:val="18"/>
+                <w:lang w:eastAsia="es-CL"/>
+              </w:rPr>
+              <w:t>Efectuamos la manipulación de los datos en menos del 25% de requerimientos comprometidos para la fase 2 . </w:t>
             </w:r>
           </w:p>
         </w:tc>
@@ -4316,6 +3926,16 @@
                 <w:lang w:eastAsia="es-CL"/>
               </w:rPr>
               <w:t> </w:t>
+            </w:r>
+            <w:r>
+              <w:rPr>
+                <w:rFonts w:ascii="Calibri" w:eastAsia="Times New Roman" w:hAnsi="Calibri" w:cs="Calibri"/>
+                <w:color w:val="1F4E79"/>
+                <w:sz w:val="14"/>
+                <w:szCs w:val="14"/>
+                <w:lang w:eastAsia="es-CL"/>
+              </w:rPr>
+              <w:t>CL</w:t>
             </w:r>
           </w:p>
         </w:tc>
@@ -4557,6 +4177,16 @@
                 <w:lang w:eastAsia="es-CL"/>
               </w:rPr>
               <w:t> </w:t>
+            </w:r>
+            <w:r>
+              <w:rPr>
+                <w:rFonts w:ascii="Calibri" w:eastAsia="Times New Roman" w:hAnsi="Calibri" w:cs="Calibri"/>
+                <w:color w:val="1F4E79"/>
+                <w:sz w:val="14"/>
+                <w:szCs w:val="14"/>
+                <w:lang w:eastAsia="es-CL"/>
+              </w:rPr>
+              <w:t>CL</w:t>
             </w:r>
           </w:p>
         </w:tc>
@@ -5525,29 +5155,7 @@
                 <w:szCs w:val="18"/>
                 <w:lang w:eastAsia="es-CL"/>
               </w:rPr>
-              <w:t>Resolución de Problemas</w:t>
-            </w:r>
-            <w:proofErr w:type="gramStart"/>
-            <w:r>
-              <w:rPr>
-                <w:rFonts w:ascii="Calibri" w:eastAsia="Times New Roman" w:hAnsi="Calibri" w:cs="Calibri"/>
-                <w:color w:val="767171"/>
-                <w:sz w:val="18"/>
-                <w:szCs w:val="18"/>
-                <w:lang w:eastAsia="es-CL"/>
-              </w:rPr>
-              <w:t>   (</w:t>
-            </w:r>
-            <w:proofErr w:type="gramEnd"/>
-            <w:r>
-              <w:rPr>
-                <w:rFonts w:ascii="Calibri" w:eastAsia="Times New Roman" w:hAnsi="Calibri" w:cs="Calibri"/>
-                <w:color w:val="767171"/>
-                <w:sz w:val="18"/>
-                <w:szCs w:val="18"/>
-                <w:lang w:eastAsia="es-CL"/>
-              </w:rPr>
-              <w:t>N1) </w:t>
+              <w:t>Resolución de Problemas   (N1) </w:t>
             </w:r>
           </w:p>
           <w:p>
@@ -5668,27 +5276,15 @@
                 <w:lang w:eastAsia="es-CL"/>
               </w:rPr>
             </w:pPr>
-            <w:proofErr w:type="gramStart"/>
-            <w:r>
-              <w:rPr>
-                <w:rFonts w:ascii="Calibri" w:eastAsia="Times New Roman" w:hAnsi="Calibri" w:cs="Calibri"/>
-                <w:color w:val="767171"/>
-                <w:sz w:val="18"/>
-                <w:szCs w:val="18"/>
-                <w:lang w:eastAsia="es-CL"/>
-              </w:rPr>
-              <w:t>Aplicamos  la</w:t>
-            </w:r>
-            <w:proofErr w:type="gramEnd"/>
-            <w:r>
-              <w:rPr>
-                <w:rFonts w:ascii="Calibri" w:eastAsia="Times New Roman" w:hAnsi="Calibri" w:cs="Calibri"/>
-                <w:color w:val="767171"/>
-                <w:sz w:val="18"/>
-                <w:szCs w:val="18"/>
-                <w:lang w:eastAsia="es-CL"/>
-              </w:rPr>
-              <w:t xml:space="preserve"> alternativa de solución escogida para el problema planteado, dejando fuera algunos puntos menores del problema. </w:t>
+            <w:r>
+              <w:rPr>
+                <w:rFonts w:ascii="Calibri" w:eastAsia="Times New Roman" w:hAnsi="Calibri" w:cs="Calibri"/>
+                <w:color w:val="767171"/>
+                <w:sz w:val="18"/>
+                <w:szCs w:val="18"/>
+                <w:lang w:eastAsia="es-CL"/>
+              </w:rPr>
+              <w:t>Aplicamos  la alternativa de solución escogida para el problema planteado, dejando fuera algunos puntos menores del problema. </w:t>
             </w:r>
           </w:p>
         </w:tc>
@@ -5715,27 +5311,15 @@
                 <w:lang w:eastAsia="es-CL"/>
               </w:rPr>
             </w:pPr>
-            <w:proofErr w:type="gramStart"/>
-            <w:r>
-              <w:rPr>
-                <w:rFonts w:ascii="Calibri" w:eastAsia="Times New Roman" w:hAnsi="Calibri" w:cs="Calibri"/>
-                <w:color w:val="767171"/>
-                <w:sz w:val="18"/>
-                <w:szCs w:val="18"/>
-                <w:lang w:eastAsia="es-CL"/>
-              </w:rPr>
-              <w:t>Aplicamos  de</w:t>
-            </w:r>
-            <w:proofErr w:type="gramEnd"/>
-            <w:r>
-              <w:rPr>
-                <w:rFonts w:ascii="Calibri" w:eastAsia="Times New Roman" w:hAnsi="Calibri" w:cs="Calibri"/>
-                <w:color w:val="767171"/>
-                <w:sz w:val="18"/>
-                <w:szCs w:val="18"/>
-                <w:lang w:eastAsia="es-CL"/>
-              </w:rPr>
-              <w:t xml:space="preserve"> manera parcial la alternativa de solución escogida para el problema planteado dejando fuera puntos menores del problema. </w:t>
+            <w:r>
+              <w:rPr>
+                <w:rFonts w:ascii="Calibri" w:eastAsia="Times New Roman" w:hAnsi="Calibri" w:cs="Calibri"/>
+                <w:color w:val="767171"/>
+                <w:sz w:val="18"/>
+                <w:szCs w:val="18"/>
+                <w:lang w:eastAsia="es-CL"/>
+              </w:rPr>
+              <w:t>Aplicamos  de manera parcial la alternativa de solución escogida para el problema planteado dejando fuera puntos menores del problema. </w:t>
             </w:r>
           </w:p>
         </w:tc>
@@ -5762,27 +5346,15 @@
                 <w:lang w:eastAsia="es-CL"/>
               </w:rPr>
             </w:pPr>
-            <w:proofErr w:type="gramStart"/>
-            <w:r>
-              <w:rPr>
-                <w:rFonts w:ascii="Calibri" w:eastAsia="Times New Roman" w:hAnsi="Calibri" w:cs="Calibri"/>
-                <w:color w:val="767171"/>
-                <w:sz w:val="18"/>
-                <w:szCs w:val="18"/>
-                <w:lang w:eastAsia="es-CL"/>
-              </w:rPr>
-              <w:t>Aplicamos  algunos</w:t>
-            </w:r>
-            <w:proofErr w:type="gramEnd"/>
-            <w:r>
-              <w:rPr>
-                <w:rFonts w:ascii="Calibri" w:eastAsia="Times New Roman" w:hAnsi="Calibri" w:cs="Calibri"/>
-                <w:color w:val="767171"/>
-                <w:sz w:val="18"/>
-                <w:szCs w:val="18"/>
-                <w:lang w:eastAsia="es-CL"/>
-              </w:rPr>
-              <w:t xml:space="preserve"> pasos superficiales para solucionar el problema planteado, más no la alternativa de solución escogida. </w:t>
+            <w:r>
+              <w:rPr>
+                <w:rFonts w:ascii="Calibri" w:eastAsia="Times New Roman" w:hAnsi="Calibri" w:cs="Calibri"/>
+                <w:color w:val="767171"/>
+                <w:sz w:val="18"/>
+                <w:szCs w:val="18"/>
+                <w:lang w:eastAsia="es-CL"/>
+              </w:rPr>
+              <w:t>Aplicamos  algunos pasos superficiales para solucionar el problema planteado, más no la alternativa de solución escogida. </w:t>
             </w:r>
           </w:p>
         </w:tc>
@@ -5858,7 +5430,7 @@
 </file>
 
 <file path=word/styles.xml><?xml version="1.0" encoding="utf-8"?>
-<w:styles xmlns:mc="http://schemas.openxmlformats.org/markup-compatibility/2006" xmlns:r="http://schemas.openxmlformats.org/officeDocument/2006/relationships" xmlns:w="http://schemas.openxmlformats.org/wordprocessingml/2006/main" xmlns:w14="http://schemas.microsoft.com/office/word/2010/wordml" xmlns:w15="http://schemas.microsoft.com/office/word/2012/wordml" xmlns:w16se="http://schemas.microsoft.com/office/word/2015/wordml/symex" mc:Ignorable="w14 w15 w16se">
+<w:styles xmlns:mc="http://schemas.openxmlformats.org/markup-compatibility/2006" xmlns:r="http://schemas.openxmlformats.org/officeDocument/2006/relationships" xmlns:w="http://schemas.openxmlformats.org/wordprocessingml/2006/main" xmlns:w14="http://schemas.microsoft.com/office/word/2010/wordml" xmlns:w15="http://schemas.microsoft.com/office/word/2012/wordml" xmlns:w16cex="http://schemas.microsoft.com/office/word/2018/wordml/cex" xmlns:w16cid="http://schemas.microsoft.com/office/word/2016/wordml/cid" xmlns:w16="http://schemas.microsoft.com/office/word/2018/wordml" xmlns:w16du="http://schemas.microsoft.com/office/word/2023/wordml/word16du" xmlns:w16sdtdh="http://schemas.microsoft.com/office/word/2020/wordml/sdtdatahash" xmlns:w16sdtfl="http://schemas.microsoft.com/office/word/2024/wordml/sdtformatlock" xmlns:w16se="http://schemas.microsoft.com/office/word/2015/wordml/symex" mc:Ignorable="w14 w15 w16se w16cid w16 w16cex w16sdtdh w16sdtfl w16du">
   <w:docDefaults>
     <w:rPrDefault>
       <w:rPr>
@@ -5874,7 +5446,7 @@
       </w:pPr>
     </w:pPrDefault>
   </w:docDefaults>
-  <w:latentStyles w:defLockedState="0" w:defUIPriority="99" w:defSemiHidden="0" w:defUnhideWhenUsed="0" w:defQFormat="0" w:count="371">
+  <w:latentStyles w:defLockedState="0" w:defUIPriority="99" w:defSemiHidden="0" w:defUnhideWhenUsed="0" w:defQFormat="0" w:count="376">
     <w:lsdException w:name="Normal" w:uiPriority="0" w:qFormat="1"/>
     <w:lsdException w:name="heading 1" w:uiPriority="9" w:qFormat="1"/>
     <w:lsdException w:name="heading 2" w:semiHidden="1" w:uiPriority="9" w:unhideWhenUsed="1" w:qFormat="1"/>
@@ -6246,6 +5818,11 @@
     <w:lsdException w:name="List Table 5 Dark Accent 6" w:uiPriority="50"/>
     <w:lsdException w:name="List Table 6 Colorful Accent 6" w:uiPriority="51"/>
     <w:lsdException w:name="List Table 7 Colorful Accent 6" w:uiPriority="52"/>
+    <w:lsdException w:name="Mention" w:semiHidden="1" w:unhideWhenUsed="1"/>
+    <w:lsdException w:name="Smart Hyperlink" w:semiHidden="1" w:unhideWhenUsed="1"/>
+    <w:lsdException w:name="Hashtag" w:semiHidden="1" w:unhideWhenUsed="1"/>
+    <w:lsdException w:name="Unresolved Mention" w:semiHidden="1" w:unhideWhenUsed="1"/>
+    <w:lsdException w:name="Smart Link" w:semiHidden="1" w:unhideWhenUsed="1"/>
   </w:latentStyles>
   <w:style w:type="paragraph" w:default="1" w:styleId="Normal">
     <w:name w:val="Normal"/>

</xml_diff>